<commit_message>
fe sota results save
</commit_message>
<xml_diff>
--- a/paper/Informatics - A study of deep learning models for audio classification.docx
+++ b/paper/Informatics - A study of deep learning models for audio classification.docx
@@ -74,7 +74,7 @@
         <w:rPr>
           <w:vertAlign w:val="superscript"/>
         </w:rPr>
-        <w:t>2</w:t>
+        <w:t>1</w:t>
       </w:r>
       <w:r>
         <w:t xml:space="preserve"> and </w:t>
@@ -94,7 +94,7 @@
         <w:rPr>
           <w:vertAlign w:val="superscript"/>
         </w:rPr>
-        <w:t>3</w:t>
+        <w:t>1</w:t>
       </w:r>
       <w:r>
         <w:rPr>
@@ -283,8 +283,33 @@
       <w:r>
         <w:t xml:space="preserve">; </w:t>
       </w:r>
-      <w:r>
-        <w:t>denisa.herlea@student.utcluj.ro</w:t>
+      <w:hyperlink r:id="rId7" w:history="1">
+        <w:r>
+          <w:rPr>
+            <w:rStyle w:val="Hyperlink"/>
+          </w:rPr>
+          <w:t>denisa.herlea@student.utcluj.ro</w:t>
+        </w:r>
+      </w:hyperlink>
+      <w:r>
+        <w:t xml:space="preserve">; </w:t>
+      </w:r>
+      <w:hyperlink r:id="rId8" w:history="1">
+        <w:r>
+          <w:rPr>
+            <w:rStyle w:val="Hyperlink"/>
+          </w:rPr>
+          <w:t>bogdan.iancu@cs.utcluj.ro</w:t>
+        </w:r>
+      </w:hyperlink>
+      <w:r>
+        <w:t xml:space="preserve">; </w:t>
+      </w:r>
+      <w:r>
+        <w:t>ardeleaneugenrichard@gmail.com</w:t>
+      </w:r>
+      <w:r>
+        <w:t>;</w:t>
       </w:r>
     </w:p>
     <w:p>
@@ -293,188 +318,263 @@
       </w:pPr>
       <w:r>
         <w:rPr>
-          <w:vertAlign w:val="superscript"/>
-        </w:rPr>
-        <w:t>2</w:t>
+          <w:b/>
+        </w:rPr>
+        <w:t>*</w:t>
       </w:r>
       <w:r>
         <w:tab/>
-      </w:r>
-      <w:r>
-        <w:t>Computer Science Department</w:t>
-      </w:r>
-      <w:r>
-        <w:t xml:space="preserve">, </w:t>
-      </w:r>
-      <w:r>
-        <w:t>Technical University of Cluj-Napoca</w:t>
+        <w:t xml:space="preserve">Correspondence: </w:t>
+      </w:r>
+      <w:r>
+        <w:t>ardeleaneugenrichard@gmail.com</w:t>
       </w:r>
       <w:r>
         <w:t xml:space="preserve">; </w:t>
-      </w:r>
-      <w:r>
-        <w:t>bogdan.iancu@cs.utcluj.ro</w:t>
       </w:r>
     </w:p>
     <w:p>
       <w:pPr>
-        <w:pStyle w:val="MDPI16affiliation"/>
-      </w:pPr>
-      <w:r>
-        <w:rPr>
-          <w:vertAlign w:val="superscript"/>
-        </w:rPr>
-        <w:t>3</w:t>
-      </w:r>
-      <w:r>
-        <w:tab/>
-      </w:r>
-      <w:r>
-        <w:t>Computer Science Department</w:t>
-      </w:r>
-      <w:r>
-        <w:t xml:space="preserve">, </w:t>
-      </w:r>
-      <w:r>
-        <w:t>Technical University of Cluj-Napoca</w:t>
-      </w:r>
-      <w:r>
-        <w:t xml:space="preserve">; </w:t>
-      </w:r>
-      <w:r>
-        <w:t>ardeleaneugenrichard@gmail.com</w:t>
+        <w:pStyle w:val="MDPI17abstract"/>
+        <w:rPr>
+          <w:szCs w:val="18"/>
+        </w:rPr>
+      </w:pPr>
+      <w:r>
+        <w:rPr>
+          <w:b/>
+          <w:szCs w:val="18"/>
+        </w:rPr>
+        <w:t xml:space="preserve">Abstract: </w:t>
+      </w:r>
+      <w:r>
+        <w:rPr>
+          <w:szCs w:val="18"/>
+        </w:rPr>
+        <w:t xml:space="preserve">This study investigates the ability </w:t>
+      </w:r>
+      <w:r>
+        <w:rPr>
+          <w:szCs w:val="18"/>
+        </w:rPr>
+        <w:t>of well-known deep learning models</w:t>
+      </w:r>
+      <w:r>
+        <w:rPr>
+          <w:szCs w:val="18"/>
+        </w:rPr>
+        <w:t xml:space="preserve">, such as </w:t>
+      </w:r>
+      <w:proofErr w:type="spellStart"/>
+      <w:r>
+        <w:rPr>
+          <w:szCs w:val="18"/>
+        </w:rPr>
+        <w:t>ResNet</w:t>
+      </w:r>
+      <w:proofErr w:type="spellEnd"/>
+      <w:r>
+        <w:rPr>
+          <w:szCs w:val="18"/>
+        </w:rPr>
+        <w:t xml:space="preserve"> and </w:t>
+      </w:r>
+      <w:proofErr w:type="spellStart"/>
+      <w:r>
+        <w:rPr>
+          <w:szCs w:val="18"/>
+        </w:rPr>
+        <w:t>EfficientNet</w:t>
+      </w:r>
+      <w:proofErr w:type="spellEnd"/>
+      <w:r>
+        <w:rPr>
+          <w:szCs w:val="18"/>
+        </w:rPr>
+        <w:t>, for</w:t>
+      </w:r>
+      <w:r>
+        <w:rPr>
+          <w:szCs w:val="18"/>
+        </w:rPr>
+        <w:t xml:space="preserve"> </w:t>
+      </w:r>
+      <w:r>
+        <w:t>audio-based infant cry classification</w:t>
+      </w:r>
+      <w:r>
+        <w:rPr>
+          <w:szCs w:val="18"/>
+        </w:rPr>
+        <w:t xml:space="preserve">. By comparing the performance of different machine learning algorithms, this study seeks to determine the most effective approach for the detection of infant crying, enhancing the functionality of baby monitoring systems and contributing to a more advanced understanding of audio-based deep learning applications. Understanding and accurately detecting a baby's cries is crucial for ensuring their safety and well-being, a concern shared by new and expecting parents worldwide. Despite advancements in child health, as noted by UNICEF's 2022 report of the lowest ever recorded child mortality rate, there is still room for technological improvement. </w:t>
+      </w:r>
+      <w:r>
+        <w:rPr>
+          <w:szCs w:val="18"/>
+        </w:rPr>
+        <w:t xml:space="preserve">This paper presents a comprehensive evaluation of deep learning models for infant cry detection, analyzing the performance of various architectures on spectrogram and MFCC feature representations. A key focus is the comparison between </w:t>
+      </w:r>
+      <w:proofErr w:type="spellStart"/>
+      <w:r>
+        <w:rPr>
+          <w:szCs w:val="18"/>
+        </w:rPr>
+        <w:t>pretrained</w:t>
+      </w:r>
+      <w:proofErr w:type="spellEnd"/>
+      <w:r>
+        <w:rPr>
+          <w:szCs w:val="18"/>
+        </w:rPr>
+        <w:t xml:space="preserve"> and non-</w:t>
+      </w:r>
+      <w:proofErr w:type="spellStart"/>
+      <w:r>
+        <w:rPr>
+          <w:szCs w:val="18"/>
+        </w:rPr>
+        <w:t>pretrained</w:t>
+      </w:r>
+      <w:proofErr w:type="spellEnd"/>
+      <w:r>
+        <w:rPr>
+          <w:szCs w:val="18"/>
+        </w:rPr>
+        <w:t xml:space="preserve"> models, assessing their ability to generalize across diverse audio environments. Through extensive experimentation, ResNet50 and </w:t>
+      </w:r>
+      <w:proofErr w:type="spellStart"/>
+      <w:r>
+        <w:rPr>
+          <w:szCs w:val="18"/>
+        </w:rPr>
+        <w:t>DenseNet</w:t>
+      </w:r>
+      <w:proofErr w:type="spellEnd"/>
+      <w:r>
+        <w:rPr>
+          <w:szCs w:val="18"/>
+        </w:rPr>
+        <w:t xml:space="preserve"> trained on spectrograms emerged as the most effective architectures, significantly outperforming other models in classification accuracy. Additionally, the study investigates the impact of feature extraction techniques, dataset augmentation, and model fine-tuning, providing deeper insights into the role of representation learning in audio classification.</w:t>
+      </w:r>
+      <w:r>
+        <w:rPr>
+          <w:szCs w:val="18"/>
+        </w:rPr>
+        <w:t xml:space="preserve"> </w:t>
+      </w:r>
+      <w:r>
+        <w:rPr>
+          <w:szCs w:val="18"/>
+        </w:rPr>
+        <w:t>The findings contribute to the growing field of audio-based deep learning applications, offering a detailed comparative study of model architectures, feature representations, and training strategies for infant cry detection.</w:t>
       </w:r>
     </w:p>
     <w:p>
       <w:pPr>
-        <w:pStyle w:val="MDPI16affiliation"/>
+        <w:pStyle w:val="MDPI18keywords"/>
+        <w:rPr>
+          <w:szCs w:val="18"/>
+        </w:rPr>
       </w:pPr>
       <w:r>
         <w:rPr>
           <w:b/>
-        </w:rPr>
-        <w:t>*</w:t>
-      </w:r>
-      <w:r>
-        <w:tab/>
-        <w:t xml:space="preserve">Correspondence: </w:t>
-      </w:r>
-      <w:r>
-        <w:t>ardeleaneugenrichard@gmail.com</w:t>
-      </w:r>
-      <w:r>
+          <w:szCs w:val="18"/>
+        </w:rPr>
+        <w:t xml:space="preserve">Keywords: </w:t>
+      </w:r>
+      <w:r>
+        <w:rPr>
+          <w:szCs w:val="18"/>
+        </w:rPr>
+        <w:t xml:space="preserve">deep learning; convolutional neural network; classification; infant crying; </w:t>
+      </w:r>
+      <w:proofErr w:type="spellStart"/>
+      <w:r>
+        <w:rPr>
+          <w:szCs w:val="18"/>
+        </w:rPr>
+        <w:t>resnet</w:t>
+      </w:r>
+      <w:proofErr w:type="spellEnd"/>
+      <w:r>
+        <w:rPr>
+          <w:szCs w:val="18"/>
+        </w:rPr>
         <w:t xml:space="preserve">; </w:t>
+      </w:r>
+      <w:proofErr w:type="spellStart"/>
+      <w:r>
+        <w:rPr>
+          <w:szCs w:val="18"/>
+        </w:rPr>
+        <w:t>efficientnet</w:t>
+      </w:r>
+      <w:proofErr w:type="spellEnd"/>
+      <w:r>
+        <w:rPr>
+          <w:szCs w:val="18"/>
+        </w:rPr>
+        <w:t>;</w:t>
       </w:r>
     </w:p>
     <w:p>
       <w:pPr>
-        <w:pStyle w:val="MDPI17abstract"/>
-        <w:rPr>
-          <w:szCs w:val="18"/>
-        </w:rPr>
-      </w:pPr>
-      <w:r>
-        <w:rPr>
-          <w:b/>
-          <w:szCs w:val="18"/>
-        </w:rPr>
-        <w:t xml:space="preserve">Abstract: </w:t>
-      </w:r>
-      <w:r>
-        <w:rPr>
-          <w:szCs w:val="18"/>
-        </w:rPr>
-        <w:t xml:space="preserve">This study investigates the ability of audio classification of well-known deep learning models, such as </w:t>
-      </w:r>
-      <w:proofErr w:type="spellStart"/>
-      <w:r>
-        <w:rPr>
-          <w:szCs w:val="18"/>
-        </w:rPr>
-        <w:t>ResNet</w:t>
-      </w:r>
-      <w:proofErr w:type="spellEnd"/>
-      <w:r>
-        <w:rPr>
-          <w:szCs w:val="18"/>
-        </w:rPr>
-        <w:t xml:space="preserve"> and </w:t>
-      </w:r>
-      <w:proofErr w:type="spellStart"/>
-      <w:r>
-        <w:rPr>
-          <w:szCs w:val="18"/>
-        </w:rPr>
-        <w:t>EfficientNet</w:t>
-      </w:r>
-      <w:proofErr w:type="spellEnd"/>
-      <w:r>
-        <w:rPr>
-          <w:szCs w:val="18"/>
-        </w:rPr>
-        <w:t>. By comparing the performance of different machine learning algorithms, this study seeks to determine the most effective approach for the detection of infant crying, enhancing the functionality of baby monitoring systems and contributing to a more advanced understanding of audio-based deep learning applications. Understanding and accurately detecting a baby's cries is crucial for ensuring their safety and well-being, a concern shared by new and expecting parents worldwide. Despite advancements in child health, as noted by UNICEF's 2022 report of the lowest ever recorded child mortality rate, there is still room for technological improvement. This paper also presents a baby monitoring system that utilizes Deep Learning and Internet-of-Things technologies to enhance parental peace of mind and infant safety. The system employs a Raspberry Pi board equipped with a camera, microphone, and speaker to monitor and communicate a baby’s status. Through this research, various machine learning algorithms are evaluated to identify the most effective approach for detecting infant cries and thus audio classification as well.</w:t>
-      </w:r>
+        <w:pStyle w:val="MDPI19line"/>
+      </w:pPr>
     </w:p>
     <w:p>
       <w:pPr>
-        <w:pStyle w:val="MDPI18keywords"/>
-        <w:rPr>
-          <w:szCs w:val="18"/>
-        </w:rPr>
-      </w:pPr>
-      <w:r>
-        <w:rPr>
-          <w:b/>
-          <w:szCs w:val="18"/>
-        </w:rPr>
-        <w:t xml:space="preserve">Keywords: </w:t>
-      </w:r>
-      <w:r>
-        <w:rPr>
-          <w:szCs w:val="18"/>
-        </w:rPr>
-        <w:t xml:space="preserve">deep learning; convolutional neural network; classification; infant crying; </w:t>
-      </w:r>
-      <w:proofErr w:type="spellStart"/>
-      <w:r>
-        <w:rPr>
-          <w:szCs w:val="18"/>
-        </w:rPr>
-        <w:t>resnet</w:t>
-      </w:r>
-      <w:proofErr w:type="spellEnd"/>
-      <w:r>
-        <w:rPr>
-          <w:szCs w:val="18"/>
-        </w:rPr>
-        <w:t xml:space="preserve">; </w:t>
-      </w:r>
-      <w:proofErr w:type="spellStart"/>
-      <w:r>
-        <w:rPr>
-          <w:szCs w:val="18"/>
-        </w:rPr>
-        <w:t>efficientnet</w:t>
-      </w:r>
-      <w:proofErr w:type="spellEnd"/>
-      <w:r>
-        <w:rPr>
-          <w:szCs w:val="18"/>
-        </w:rPr>
-        <w:t>;</w:t>
+        <w:pStyle w:val="MDPI21heading1"/>
+      </w:pPr>
+      <w:r>
+        <w:t>1. Introduction</w:t>
       </w:r>
     </w:p>
     <w:p>
       <w:pPr>
-        <w:pStyle w:val="MDPI19line"/>
-      </w:pPr>
+        <w:pStyle w:val="MDPI31text"/>
+        <w:rPr>
+          <w:b/>
+        </w:rPr>
+      </w:pPr>
+      <w:r>
+        <w:t>Ensuring a baby’s well-being is a top priority for new and expecting parents, but the need for constant monitoring can be physically and emotionally exhausting.</w:t>
+      </w:r>
+      <w:r>
+        <w:t xml:space="preserve"> </w:t>
+      </w:r>
+      <w:r>
+        <w:t>Monitoring children's safety and health both in the first months of life and beyond is not only a crucial necessity, but also a moral obligation that lays the foundations of the broad term 'parenting'. At the beginning of their lives, babies are sensitive and vulnerable to various external factors that can jeopardize their life and health, which is why constant monitoring of their developmental parameters. According to UNICEF, the year 2022 saw the fewest number of deaths among children under five, but nevertheless, the reported 4.9 million number can and should be improved every year.</w:t>
+      </w:r>
     </w:p>
     <w:p>
       <w:pPr>
-        <w:pStyle w:val="MDPI21heading1"/>
-      </w:pPr>
-      <w:r>
-        <w:t>1. Introduction</w:t>
+        <w:pStyle w:val="MDPI31text"/>
+        <w:rPr>
+          <w:b/>
+        </w:rPr>
+      </w:pPr>
+      <w:r>
+        <w:lastRenderedPageBreak/>
+        <w:t>With advancements in technology, AI-powered baby monitoring systems have become an essential tool in assisting parents with infant care</w:t>
+      </w:r>
+      <w:r>
+        <w:t xml:space="preserve">. </w:t>
+      </w:r>
+      <w:r>
+        <w:t>Mobile applications are now an integral part of daily life, providing solutions for various aspects of parenting, including baby monitoring</w:t>
+      </w:r>
+      <w:r>
+        <w:t xml:space="preserve">. Also, the use of </w:t>
+      </w:r>
+      <w:proofErr w:type="spellStart"/>
+      <w:r>
+        <w:t>IoT</w:t>
+      </w:r>
+      <w:proofErr w:type="spellEnd"/>
+      <w:r>
+        <w:t xml:space="preserve"> (Internet of Things) devices has gained momentum in various fields, with various monitoring devices such as smart cameras, remote communication devices, devices for monitoring breathing or heart rate and many such examples now on the market.</w:t>
       </w:r>
     </w:p>
     <w:p>
@@ -485,41 +585,13 @@
         </w:rPr>
       </w:pPr>
       <w:r>
-        <w:t>Ensuring the wellbeing of babies is the top priority for any new or expecting parent, which often leads to physical or emotional exhaustion. Monitoring children's safety and health both in the first months of life and beyond is not only a crucial necessity, but also a moral obligation that lays the foundations of the broad term 'parenting'. At the beginning of their lives, babies are sensitive and vulnerable to various external factors that can jeopardize their life and health, which is why constant monitoring of their developmental parameters. According to UNICEF, the year 2022 saw the fewest number of deaths among children under five, but nevertheless, the reported 4.9 million number can and should be improved every year.</w:t>
-      </w:r>
-    </w:p>
-    <w:p>
-      <w:pPr>
-        <w:pStyle w:val="MDPI31text"/>
-        <w:rPr>
-          <w:b/>
-        </w:rPr>
-      </w:pPr>
-      <w:r>
-        <w:t xml:space="preserve">Against this backdrop, the use of technology has increased significantly in recent years and has played a key role in streamlining the aforementioned tasks. It is not news that mobile applications are part of everyone's life nowadays. Also, the use of </w:t>
-      </w:r>
-      <w:proofErr w:type="spellStart"/>
-      <w:r>
-        <w:t>IoT</w:t>
-      </w:r>
-      <w:proofErr w:type="spellEnd"/>
-      <w:r>
-        <w:t xml:space="preserve"> (Internet </w:t>
-      </w:r>
-      <w:r>
-        <w:lastRenderedPageBreak/>
-        <w:t>of Things) devices has gained momentum in various fields, with various monitoring devices such as smart cameras, remote communication devices, devices for monitoring breathing or heart rate and many such examples now on the market.</w:t>
-      </w:r>
-    </w:p>
-    <w:p>
-      <w:pPr>
-        <w:pStyle w:val="MDPI31text"/>
-        <w:rPr>
-          <w:b/>
-        </w:rPr>
-      </w:pPr>
-      <w:r>
-        <w:t>Thus, through the integration of an artificial intelligence model, trained to recognize baby crying sounds, the stress of parents could be lessened such that even when not in the vicinity of their baby, they would know whether their baby is well or not. Such a model, integrated with hardware components would be capable of alerting parents in very close to real time to any discomfort their child is experiencing, thus being able to reach their child and solve problems as quickly as possible.</w:t>
+        <w:t>Integrating an AI-based model for recognizing infant cries can alleviate parental stress by providing timely alerts even when they are not in close proximity to their baby.</w:t>
+      </w:r>
+      <w:r>
+        <w:t xml:space="preserve"> </w:t>
+      </w:r>
+      <w:r>
+        <w:t>Such a model, integrated with hardware components would be capable of alerting parents in very close to real time to any discomfort their child is experiencing, thus being able to reach their child and solve problems as quickly as possible.</w:t>
       </w:r>
     </w:p>
     <w:p>
@@ -569,7 +641,13 @@
         </w:numPr>
       </w:pPr>
       <w:r>
-        <w:t>Cleaning: by replacing missing or null values with other suggestive values close to the real data, such as mean, median or other derivatives, or removing duplicates and irrelevant data for the training process.</w:t>
+        <w:rPr>
+          <w:i/>
+        </w:rPr>
+        <w:t>Cleaning</w:t>
+      </w:r>
+      <w:r>
+        <w:t>: by replacing missing or null values with other suggestive values close to the real data, such as mean, median or other derivatives, or removing duplicates and irrelevant data for the training process.</w:t>
       </w:r>
     </w:p>
     <w:p>
@@ -581,7 +659,13 @@
         </w:numPr>
       </w:pPr>
       <w:r>
-        <w:t>Normalize the data by fitting them into a more precise and easier to analyze range.</w:t>
+        <w:rPr>
+          <w:i/>
+        </w:rPr>
+        <w:t>Normalize</w:t>
+      </w:r>
+      <w:r>
+        <w:t xml:space="preserve"> the data by fitting them into a more precise and easier to analyze range.</w:t>
       </w:r>
     </w:p>
     <w:p>
@@ -593,7 +677,13 @@
         </w:numPr>
       </w:pPr>
       <w:r>
-        <w:t>Encode data by transforming labeled categories into numbers, vectors or other data structures.</w:t>
+        <w:rPr>
+          <w:i/>
+        </w:rPr>
+        <w:t>Encode</w:t>
+      </w:r>
+      <w:r>
+        <w:t xml:space="preserve"> data by transforming labeled categories into numbers, vectors or other data structures.</w:t>
       </w:r>
     </w:p>
     <w:p>
@@ -605,7 +695,13 @@
         </w:numPr>
       </w:pPr>
       <w:r>
-        <w:t>Data augmentation, by modifying the dataset to force the model to generalize better on unknown data and to broaden the range of cases recognized by the model.</w:t>
+        <w:rPr>
+          <w:i/>
+        </w:rPr>
+        <w:t>Data augmentation</w:t>
+      </w:r>
+      <w:r>
+        <w:t>, by modifying the dataset to force the model to generalize better on unknown data and to broaden the range of cases recognized by the model.</w:t>
       </w:r>
     </w:p>
     <w:p>
@@ -617,7 +713,13 @@
         </w:numPr>
       </w:pPr>
       <w:r>
-        <w:t>Data resizing, by adding new data to match a desired length or deleting existing data to bring all the data in the dataset to the same size.</w:t>
+        <w:rPr>
+          <w:i/>
+        </w:rPr>
+        <w:t>Data resizing</w:t>
+      </w:r>
+      <w:r>
+        <w:t>, by adding new data to match a desired length or deleting existing data to bring all the data in the dataset to the same size.</w:t>
       </w:r>
     </w:p>
     <w:p>
@@ -644,7 +746,13 @@
         <w:rPr>
           <w:lang w:val="x-none"/>
         </w:rPr>
-        <w:t xml:space="preserve">In the context of sound classification, we are interested in the appropriate ways of data representation for classifying and recognizing infant crying. This task becomes more complicated as various other sounds occur in the background or the environment is acoustically changing </w:t>
+        <w:t xml:space="preserve">For effective classification of infant cries, selecting the appropriate feature representation is crucial, as different methods capture varying aspects of audio signals. </w:t>
+      </w:r>
+      <w:r>
+        <w:rPr>
+          <w:lang w:val="x-none"/>
+        </w:rPr>
+        <w:t xml:space="preserve">This task becomes more complicated as various other sounds occur in the background or the environment is acoustically changing </w:t>
       </w:r>
       <w:r>
         <w:rPr>
@@ -677,7 +785,42 @@
         <w:rPr>
           <w:lang w:val="x-none"/>
         </w:rPr>
-        <w:t xml:space="preserve">. In </w:t>
+        <w:t xml:space="preserve">. </w:t>
+      </w:r>
+      <w:r>
+        <w:rPr>
+          <w:lang w:val="x-none"/>
+        </w:rPr>
+        <w:t xml:space="preserve">This study evaluates two widely used representations: spectrograms and Mel-Frequency </w:t>
+      </w:r>
+      <w:proofErr w:type="spellStart"/>
+      <w:r>
+        <w:rPr>
+          <w:lang w:val="x-none"/>
+        </w:rPr>
+        <w:t>Cepstral</w:t>
+      </w:r>
+      <w:proofErr w:type="spellEnd"/>
+      <w:r>
+        <w:rPr>
+          <w:lang w:val="x-none"/>
+        </w:rPr>
+        <w:t xml:space="preserve"> Coefficients (MFCCs), analyzing their impact on model performance across differe</w:t>
+      </w:r>
+      <w:r>
+        <w:rPr>
+          <w:lang w:val="x-none"/>
+        </w:rPr>
+        <w:t>nt deep learning architectures.</w:t>
+      </w:r>
+      <w:r>
+        <w:t xml:space="preserve"> </w:t>
+      </w:r>
+      <w:r>
+        <w:rPr>
+          <w:lang w:val="x-none"/>
+        </w:rPr>
+        <w:t xml:space="preserve">In </w:t>
       </w:r>
       <w:r>
         <w:rPr>
@@ -715,52 +858,134 @@
         <w:rPr>
           <w:lang w:val="x-none"/>
         </w:rPr>
-        <w:t>, we can see the different options for representing five seconds of infant crying, each of which is important and different, which is why choosing the right option is challenging.</w:t>
+        <w:t xml:space="preserve">, </w:t>
+      </w:r>
+      <w:r>
+        <w:rPr>
+          <w:lang w:val="x-none"/>
+        </w:rPr>
+        <w:t>we can see the different options for representing five seconds of infant crying, each of which is important and different, which is why choosing the right option is challenging.</w:t>
       </w:r>
     </w:p>
     <w:p>
       <w:pPr>
         <w:pStyle w:val="MDPI31text"/>
-        <w:rPr>
-          <w:lang w:val="x-none"/>
-        </w:rPr>
       </w:pPr>
       <w:r>
         <w:rPr>
           <w:lang w:val="x-none"/>
         </w:rPr>
         <w:tab/>
-        <w:t>Among the possibilities mentioned graphically, we list the spectrogram, which is a visual representation of a frequency in relation to another unit such as time. It is obtained by applying the Fourier transform on the segment containing the audio data.</w:t>
+      </w:r>
+      <w:r>
+        <w:t xml:space="preserve">One of the most commonly used representations is the </w:t>
+      </w:r>
+      <w:r>
+        <w:rPr>
+          <w:bCs/>
+        </w:rPr>
+        <w:t>spectrogram</w:t>
+      </w:r>
+      <w:r>
+        <w:t xml:space="preserve">, a visual representation of frequency over time, obtained by applying the </w:t>
+      </w:r>
+      <w:r>
+        <w:rPr>
+          <w:bCs/>
+        </w:rPr>
+        <w:t>Short-Time Fourier Transform (STFT)</w:t>
+      </w:r>
+      <w:r>
+        <w:t xml:space="preserve"> to the audio signal. Spectrograms retain a </w:t>
+      </w:r>
+      <w:r>
+        <w:rPr>
+          <w:bCs/>
+        </w:rPr>
+        <w:t>high-resolution depiction of time-frequency relationships</w:t>
+      </w:r>
+      <w:r>
+        <w:t xml:space="preserve">, making them particularly effective for distinguishing </w:t>
+      </w:r>
+      <w:r>
+        <w:rPr>
+          <w:bCs/>
+        </w:rPr>
+        <w:t>crying sounds from background noise</w:t>
+      </w:r>
+      <w:r>
+        <w:t xml:space="preserve"> such as household chatter, television sounds, or environmental disturbances. However, one limitation of spectrograms is that </w:t>
+      </w:r>
+      <w:r>
+        <w:rPr>
+          <w:bCs/>
+        </w:rPr>
+        <w:t>overlapping noises of similar frequencies may not always be clearly distinguishable</w:t>
+      </w:r>
+      <w:r>
+        <w:t>.</w:t>
+      </w:r>
+      <w:r>
+        <w:t xml:space="preserve"> </w:t>
+      </w:r>
+      <w:r>
+        <w:t xml:space="preserve">To address this, the Mel-filter log representation provides an alternative that maps frequencies onto the Mel scale, better </w:t>
+      </w:r>
+      <w:r>
+        <w:lastRenderedPageBreak/>
+        <w:t xml:space="preserve">aligning with human auditory perception. This transformation can help distinguish between similar-sounding </w:t>
+      </w:r>
+      <w:proofErr w:type="gramStart"/>
+      <w:r>
+        <w:t>noise</w:t>
+      </w:r>
+      <w:proofErr w:type="gramEnd"/>
+      <w:r>
+        <w:t xml:space="preserve"> sources, such as adult speech mixed with infant cries.</w:t>
+      </w:r>
+      <w:r>
+        <w:t xml:space="preserve"> </w:t>
+      </w:r>
+      <w:r>
+        <w:t xml:space="preserve">A widely used method in speech and audio recognition is the Mel-Frequency </w:t>
+      </w:r>
+      <w:proofErr w:type="spellStart"/>
+      <w:r>
+        <w:t>Cepstral</w:t>
+      </w:r>
+      <w:proofErr w:type="spellEnd"/>
+      <w:r>
+        <w:t xml:space="preserve"> Coefficients (MFCCs), which are derived from the spectrogram but emphasize the spectral envelope. While MFCCs are beneficial for speech-based classification tasks due to their ability to capture vocal tract characteristics, they may not always be optimal for non-speech sounds like infant cries. In particular, MFCCs tend to be more robust against constant background noise (e.g., air conditioning hums, white noise) but may struggle with transient noises or overlapping acoustic events.</w:t>
       </w:r>
     </w:p>
     <w:p>
       <w:pPr>
         <w:pStyle w:val="MDPI31text"/>
-        <w:rPr>
-          <w:lang w:val="x-none"/>
-        </w:rPr>
       </w:pPr>
       <w:r>
         <w:rPr>
           <w:lang w:val="x-none"/>
         </w:rPr>
         <w:tab/>
-        <w:t>Due to the result as a linear representation, overlapping noises of similar frequencies may not be correctly determined. If this is possible with the input data, the use of Mel-filter log representation is more beneficial and correct, as this method is able to distinguish more clearly between similar frequencies coming from different sources.</w:t>
-      </w:r>
-    </w:p>
-    <w:p>
-      <w:pPr>
-        <w:pStyle w:val="MDPI31text"/>
-        <w:rPr>
-          <w:lang w:val="x-none"/>
-        </w:rPr>
-      </w:pPr>
-      <w:r>
-        <w:rPr>
-          <w:lang w:val="x-none"/>
-        </w:rPr>
-        <w:tab/>
-        <w:t xml:space="preserve">In practice it is more common to use the discrete Fourier transform </w:t>
+        <w:t>In practice</w:t>
+      </w:r>
+      <w:r>
+        <w:t>,</w:t>
+      </w:r>
+      <w:r>
+        <w:rPr>
+          <w:lang w:val="x-none"/>
+        </w:rPr>
+        <w:t xml:space="preserve"> it is more common to use the discrete Fourier transform</w:t>
+      </w:r>
+      <w:r>
+        <w:t xml:space="preserve"> (DFT)</w:t>
+      </w:r>
+      <w:r>
+        <w:rPr>
+          <w:lang w:val="x-none"/>
+        </w:rPr>
+        <w:t xml:space="preserve"> </w:t>
       </w:r>
       <w:r>
         <w:rPr>
@@ -793,7 +1018,52 @@
         <w:rPr>
           <w:lang w:val="x-none"/>
         </w:rPr>
-        <w:t>, a reason resulting from the fact that the time we are working with is discrete. The calculation of the discrete Fourier transform is performed according to the formula:</w:t>
+        <w:t xml:space="preserve">. </w:t>
+      </w:r>
+      <w:r>
+        <w:rPr>
+          <w:lang w:val="x-none"/>
+        </w:rPr>
+        <w:t xml:space="preserve">The DFT was chosen for this study as it provides a full representation of spectral characteristics, ensuring that both low- and high-frequency components of infant cries are captured. </w:t>
+      </w:r>
+      <w:r>
+        <w:t xml:space="preserve">Given that </w:t>
+      </w:r>
+      <w:r>
+        <w:rPr>
+          <w:bCs/>
+        </w:rPr>
+        <w:t>infant cries exhibit relatively stable frequency characteristics over short time windows</w:t>
+      </w:r>
+      <w:r>
+        <w:t xml:space="preserve">, </w:t>
+      </w:r>
+      <w:r>
+        <w:rPr>
+          <w:bCs/>
+        </w:rPr>
+        <w:t>STFT-based spectrograms and MFCCs derived using the DFT</w:t>
+      </w:r>
+      <w:r>
+        <w:t xml:space="preserve"> provide an effective balance between feature richness and computational efficiency.</w:t>
+      </w:r>
+      <w:r>
+        <w:t xml:space="preserve"> </w:t>
+      </w:r>
+      <w:r>
+        <w:rPr>
+          <w:lang w:val="x-none"/>
+        </w:rPr>
+        <w:t xml:space="preserve">The calculation of the </w:t>
+      </w:r>
+      <w:r>
+        <w:t>DFT</w:t>
+      </w:r>
+      <w:r>
+        <w:rPr>
+          <w:lang w:val="x-none"/>
+        </w:rPr>
+        <w:t xml:space="preserve"> is performed according to the formula:</w:t>
       </w:r>
     </w:p>
     <w:p>
@@ -994,7 +1264,6 @@
         <w:rPr>
           <w:lang w:val="x-none"/>
         </w:rPr>
-        <w:lastRenderedPageBreak/>
         <w:tab/>
         <w:t>The spectrogram and Short-Time Fourier Transform (STFT) are two very closely related concepts, the difference in their applicability being in the way the frequency of the data changes (stationary or non-stationary). Spectrogram is more suitable for stationary data, it displays only the magnitude of the power spectrum , whereas STFT displays both magnitude and phase. The calculation formula for the Short-Term Fourier Transform is as follows:</w:t>
       </w:r>
@@ -1384,36 +1653,27 @@
         <w:rPr>
           <w:lang w:val="x-none"/>
         </w:rPr>
-        <w:t xml:space="preserve"> Coefficients (MFCC). The differences between the two, displayed graphically in </w:t>
-      </w:r>
-      <w:r>
-        <w:rPr>
-          <w:lang w:val="x-none"/>
-        </w:rPr>
+        <w:t xml:space="preserve"> Coefficients (MFCC). The differences between the two, displayed graphically in</w:t>
+      </w:r>
+      <w:r>
+        <w:t xml:space="preserve"> </w:t>
+      </w:r>
+      <w:r>
         <w:fldChar w:fldCharType="begin"/>
       </w:r>
       <w:r>
-        <w:rPr>
-          <w:lang w:val="x-none"/>
-        </w:rPr>
-        <w:instrText xml:space="preserve"> REF _Ref171591212 \h </w:instrText>
-      </w:r>
-      <w:r>
-        <w:rPr>
-          <w:lang w:val="x-none"/>
-        </w:rPr>
-      </w:r>
-      <w:r>
-        <w:rPr>
-          <w:lang w:val="x-none"/>
-        </w:rPr>
+        <w:instrText xml:space="preserve"> REF _Ref171606968 \h </w:instrText>
+      </w:r>
+      <w:r>
         <w:fldChar w:fldCharType="separate"/>
       </w:r>
       <w:r>
         <w:rPr>
-          <w:lang w:val="x-none"/>
-        </w:rPr>
-        <w:t>Figure 1 – A sample of a crying sample with its signal, its MFCC and its Fourier spectrogram.</w:t>
+          <w:i/>
+          <w:iCs/>
+          <w:lang w:val="x-none"/>
+        </w:rPr>
+        <w:t>Figure 1</w:t>
       </w:r>
       <w:r>
         <w:fldChar w:fldCharType="end"/>
@@ -1451,6 +1711,7 @@
           <w:noProof/>
           <w:lang w:eastAsia="en-US" w:bidi="ar-SA"/>
         </w:rPr>
+        <w:lastRenderedPageBreak/>
         <mc:AlternateContent>
           <mc:Choice Requires="wps">
             <w:drawing>
@@ -1516,7 +1777,7 @@
                                           </pic:cNvPicPr>
                                         </pic:nvPicPr>
                                         <pic:blipFill>
-                                          <a:blip r:embed="rId7" cstate="print">
+                                          <a:blip r:embed="rId9" cstate="print">
                                             <a:extLst>
                                               <a:ext uri="{28A0092B-C50C-407E-A947-70E740481C1C}">
                                                 <a14:useLocalDpi xmlns:a14="http://schemas.microsoft.com/office/drawing/2010/main" val="0"/>
@@ -1600,7 +1861,7 @@
                                     </pic:cNvPicPr>
                                   </pic:nvPicPr>
                                   <pic:blipFill>
-                                    <a:blip r:embed="rId7" cstate="print">
+                                    <a:blip r:embed="rId9" cstate="print">
                                       <a:extLst>
                                         <a:ext uri="{28A0092B-C50C-407E-A947-70E740481C1C}">
                                           <a14:useLocalDpi xmlns:a14="http://schemas.microsoft.com/office/drawing/2010/main" val="0"/>
@@ -1740,21 +2001,19 @@
         <w:rPr>
           <w:lang w:val="x-none"/>
         </w:rPr>
-        <w:t xml:space="preserve">Dataset augmentations play a role in the robustness and generalization abilities of deep learning models, </w:t>
-      </w:r>
-      <w:proofErr w:type="spellStart"/>
-      <w:r>
-        <w:rPr>
-          <w:lang w:val="x-none"/>
-        </w:rPr>
-        <w:t>espectially</w:t>
-      </w:r>
-      <w:proofErr w:type="spellEnd"/>
-      <w:r>
-        <w:rPr>
-          <w:lang w:val="x-none"/>
-        </w:rPr>
-        <w:t xml:space="preserve"> when a high number of samples is lacking. For audio data, augmentations such as time stretching, pitch shifting, addition of noise, and changes in volume introduce variations that can occur when testing such a model in real environments. This aids in not overfitting to the training data and therefore assures the model's performance over unseen data segments. Augmentation can also help to balance datasets, especially when classes are imbalanced, by artificially increasing the diversity and quantity of training samples. These techniques thereby help improve pattern recognition and feature extraction within a model that has invariance to some distortions, which has shown better performance in tasks such as speech recognition, music genre classification, and environmental sound detection.</w:t>
+        <w:t>Dataset augmentations play a role in the robustness and generalization abilities</w:t>
+      </w:r>
+      <w:r>
+        <w:rPr>
+          <w:lang w:val="x-none"/>
+        </w:rPr>
+        <w:t xml:space="preserve"> of deep learning models, espec</w:t>
+      </w:r>
+      <w:r>
+        <w:rPr>
+          <w:lang w:val="x-none"/>
+        </w:rPr>
+        <w:t>ially when a high number of samples is lacking. For audio data, augmentations such as time stretching, pitch shifting, addition of noise, and changes in volume introduce variations that can occur when testing such a model in real environments. This aids in not overfitting to the training data and therefore assures the model's performance over unseen data segments. Augmentation can also help to balance datasets, especially when classes are imbalanced, by artificially increasing the diversity and quantity of training samples. These techniques thereby help improve pattern recognition and feature extraction within a model that has invariance to some distortions, which has shown better performance in tasks such as speech recognition, music genre classification, and environmental sound detection.</w:t>
       </w:r>
     </w:p>
     <w:p>
@@ -1772,7 +2031,6 @@
         <w:rPr>
           <w:lang w:val="x-none"/>
         </w:rPr>
-        <w:lastRenderedPageBreak/>
         <w:t>Pitch shifting seeks to alter the pitch of the audio without changing its duration. This is used in applications such as music genre classification or speech recognition, in which many pitches would help refer to various speakers or musical instruments. By training on pitch-shifted audio, a model has a greater likelihood of becoming invariant to these variations.</w:t>
       </w:r>
     </w:p>
@@ -1827,7 +2085,14 @@
         <w:rPr>
           <w:lang w:val="x-none"/>
         </w:rPr>
-        <w:t>Volume change, also known as gain adjustment, involves altering the amplitude of the audio signal to make it louder or quieter. This is achieved by multiplying the audio waveform by a constant factor greater than 1 for amplification or between 0 and 1 for attenuation. Volume change is a simple yet effective augmentation that helps in simulating real-world scenarios where the audio might be recorded at different levels of loudness due to varying distances from the microphone or different recording equipment.</w:t>
+        <w:t xml:space="preserve">Volume change, also known as gain adjustment, involves altering the amplitude of the audio signal to make it louder or quieter. This is achieved by multiplying the audio waveform by a constant factor greater than 1 for amplification or between 0 and 1 for attenuation. Volume change is a simple </w:t>
+      </w:r>
+      <w:r>
+        <w:rPr>
+          <w:lang w:val="x-none"/>
+        </w:rPr>
+        <w:lastRenderedPageBreak/>
+        <w:t>yet effective augmentation that helps in simulating real-world scenarios where the audio might be recorded at different levels of loudness due to varying distances from the microphone or different recording equipment.</w:t>
       </w:r>
     </w:p>
     <w:p>
@@ -1840,21 +2105,27 @@
     </w:p>
     <w:p>
       <w:pPr>
-        <w:pStyle w:val="MDPI31text"/>
-        <w:rPr>
-          <w:lang w:val="x-none"/>
-        </w:rPr>
-      </w:pPr>
+        <w:pStyle w:val="MDPI22heading2"/>
+      </w:pPr>
+      <w:r>
+        <w:t>Machine learning</w:t>
+      </w:r>
+      <w:r>
+        <w:t xml:space="preserve"> models</w:t>
+      </w:r>
     </w:p>
     <w:p>
       <w:pPr>
-        <w:pStyle w:val="MDPI22heading2"/>
-      </w:pPr>
-      <w:r>
-        <w:t>Machine learning</w:t>
-      </w:r>
-      <w:r>
-        <w:t xml:space="preserve"> models</w:t>
+        <w:pStyle w:val="MDPI31text"/>
+        <w:rPr>
+          <w:lang w:val="x-none"/>
+        </w:rPr>
+      </w:pPr>
+      <w:r>
+        <w:rPr>
+          <w:lang w:val="x-none"/>
+        </w:rPr>
+        <w:t>Support Vector Machines (SVM) are a simple yet widely used classification technique that has shown high accuracy in various pattern recognition tasks. The SVM operates by finding the optimal hyperplane that separates data points of different classes in a high-dimensional space. This hyperplane is determined such that the margin, which is the distance between the hyperplane and the nearest data points of each class, is maximized. By leveraging the kernel trick, SVMs can efficiently perform non-linear classification by implicitly mapping input features into higher-dimensional spaces. This ability to handle complex boundaries and avoid overfitting makes SVMs particularly suitable for tasks involving intricate data structures, such as audio classification.</w:t>
       </w:r>
     </w:p>
     <w:p>
@@ -1868,7 +2139,7 @@
         <w:rPr>
           <w:lang w:val="x-none"/>
         </w:rPr>
-        <w:t>Support Vector Machines (SVM) are a simple yet widely used classification technique that has shown high accuracy in various pattern recognition tasks. The SVM operates by finding the optimal hyperplane that separates data points of different classes in a high-dimensional space. This hyperplane is determined such that the margin, which is the distance between the hyperplane and the nearest data points of each class, is maximized. By leveraging the kernel trick, SVMs can efficiently perform non-linear classification by implicitly mapping input features into higher-dimensional spaces. This ability to handle complex boundaries and avoid overfitting makes SVMs particularly suitable for tasks involving intricate data structures, such as audio classification.</w:t>
+        <w:t>Random Forest (RF) is an ensemble learning method that uses multiple decision trees during training and outputs the majority vote of the classes for classification. Random Forest reduce the overfitting that individual trees are prone to, through the use of this array of decision trees and the majority vote to decide. Each tree in the forest is trained on a random subset of the data and features, which enhances the model's generalizability and resilience to noise.</w:t>
       </w:r>
     </w:p>
     <w:p>
@@ -1882,33 +2153,19 @@
         <w:rPr>
           <w:lang w:val="x-none"/>
         </w:rPr>
-        <w:t>Random Forest (RF) is an ensemble learning method that uses multiple decision trees during training and outputs the majority vote of the classes for classification. Random Forest reduce the overfitting that individual trees are prone to, through the use of this array of decision trees and the majority vote to decide. Each tree in the forest is trained on a random subset of the data and features, which enhances the model's generalizability and resilience to noise.</w:t>
+        <w:t xml:space="preserve"> </w:t>
       </w:r>
     </w:p>
     <w:p>
       <w:pPr>
-        <w:pStyle w:val="MDPI31text"/>
-        <w:rPr>
-          <w:lang w:val="x-none"/>
-        </w:rPr>
-      </w:pPr>
-      <w:r>
-        <w:rPr>
-          <w:lang w:val="x-none"/>
-        </w:rPr>
-        <w:t xml:space="preserve"> </w:t>
+        <w:pStyle w:val="MDPI22heading2"/>
+      </w:pPr>
+      <w:r>
+        <w:t>Deep learning models</w:t>
       </w:r>
     </w:p>
     <w:p>
       <w:pPr>
-        <w:pStyle w:val="MDPI22heading2"/>
-      </w:pPr>
-      <w:r>
-        <w:t>Deep learning models</w:t>
-      </w:r>
-    </w:p>
-    <w:p>
-      <w:pPr>
         <w:pStyle w:val="MDPI31text"/>
         <w:rPr>
           <w:lang w:val="x-none"/>
@@ -1919,14 +2176,7 @@
           <w:lang w:val="x-none"/>
         </w:rPr>
         <w:tab/>
-        <w:t xml:space="preserve">Neural networks are a subset of machine learning that have seen extensive application and development in various domains, including speech and sound recognition, which are pertinent to the baby monitoring system proposed in this study. This section identifies relevant contributions toward progress in neural networks, </w:t>
-      </w:r>
-      <w:r>
-        <w:rPr>
-          <w:lang w:val="x-none"/>
-        </w:rPr>
-        <w:lastRenderedPageBreak/>
-        <w:t xml:space="preserve">especially in domains such as audio recognition and health monitoring systems. Neural networks have revolutionized the field of audio recognition, making significant developments in tasks such as speech and sound classification. </w:t>
+        <w:t xml:space="preserve">Neural networks are a subset of machine learning that have seen extensive application and development in various domains, including speech and sound recognition, which are pertinent to the baby monitoring system proposed in this study. This section identifies relevant contributions toward progress in neural networks, especially in domains such as audio recognition and health monitoring systems. Neural networks have revolutionized the field of audio recognition, making significant developments in tasks such as speech and sound classification. </w:t>
       </w:r>
     </w:p>
     <w:p>
@@ -2590,7 +2840,6 @@
         <w:rPr>
           <w:lang w:val="x-none"/>
         </w:rPr>
-        <w:lastRenderedPageBreak/>
         <w:t xml:space="preserve">The application itself, which communicates with the server via the HTTP communication protocol for audio and video transmission, and via a </w:t>
       </w:r>
       <w:proofErr w:type="spellStart"/>
@@ -2705,7 +2954,7 @@
                                           </pic:cNvPicPr>
                                         </pic:nvPicPr>
                                         <pic:blipFill>
-                                          <a:blip r:embed="rId8" cstate="print">
+                                          <a:blip r:embed="rId10" cstate="print">
                                             <a:extLst>
                                               <a:ext uri="{28A0092B-C50C-407E-A947-70E740481C1C}">
                                                 <a14:useLocalDpi xmlns:a14="http://schemas.microsoft.com/office/drawing/2010/main" val="0"/>
@@ -2785,7 +3034,7 @@
                                     </pic:cNvPicPr>
                                   </pic:nvPicPr>
                                   <pic:blipFill>
-                                    <a:blip r:embed="rId8" cstate="print">
+                                    <a:blip r:embed="rId10" cstate="print">
                                       <a:extLst>
                                         <a:ext uri="{28A0092B-C50C-407E-A947-70E740481C1C}">
                                           <a14:useLocalDpi xmlns:a14="http://schemas.microsoft.com/office/drawing/2010/main" val="0"/>
@@ -2922,16 +3171,32 @@
         <w:rPr>
           <w:lang w:val="x-none"/>
         </w:rPr>
-        <w:t>The central component for the functionality of the baby monitoring system is the deep learning-based baby cry detection model. The accurate detection of infant crying is critical for the system's efficacy. The deep learning model processes audio data in real-time, distinguishing between crying and other sounds. Below, we describe the components and processes involved in the machine learning detection of infant crying.</w:t>
-      </w:r>
-    </w:p>
-    <w:p>
-      <w:pPr>
-        <w:pStyle w:val="MDPI31text"/>
-        <w:rPr>
-          <w:lang w:val="x-none"/>
-        </w:rPr>
-      </w:pPr>
+        <w:t xml:space="preserve">The central component for the functionality of the baby monitoring system is the deep learning-based baby cry detection model. The accurate detection of infant crying is </w:t>
+      </w:r>
+      <w:r>
+        <w:rPr>
+          <w:lang w:val="x-none"/>
+        </w:rPr>
+        <w:lastRenderedPageBreak/>
+        <w:t xml:space="preserve">critical for the system's efficacy. The deep learning model processes audio data in real-time, distinguishing between crying and other sounds. </w:t>
+      </w:r>
+      <w:r>
+        <w:t xml:space="preserve">Practically, the deep learning model should provide a binary classification of samples recorded by the microphone, to announce whether a cry was detected. </w:t>
+      </w:r>
+      <w:r>
+        <w:rPr>
+          <w:lang w:val="x-none"/>
+        </w:rPr>
+        <w:t>Below, we describe the components and processes involved in the machine learn</w:t>
+      </w:r>
+      <w:r>
+        <w:rPr>
+          <w:lang w:val="x-none"/>
+        </w:rPr>
+        <w:t>ing detection of infant crying.</w:t>
+      </w:r>
+      <w:bookmarkStart w:id="3" w:name="_GoBack"/>
+      <w:bookmarkEnd w:id="3"/>
     </w:p>
     <w:p>
       <w:pPr>
@@ -2969,7 +3234,7 @@
       </w:r>
       <w:proofErr w:type="spellEnd"/>
       <w:r>
-        <w:t xml:space="preserve">, segmented cry sounds from 786 infants </w:t>
+        <w:t xml:space="preserve"> </w:t>
       </w:r>
       <w:r>
         <w:fldChar w:fldCharType="begin"/>
@@ -2988,6 +3253,12 @@
       </w:r>
       <w:r>
         <w:fldChar w:fldCharType="end"/>
+      </w:r>
+      <w:r>
+        <w:t>, segmented cry sounds from 786 infants</w:t>
+      </w:r>
+      <w:r>
+        <w:t>. Only contains examples of crying sounds and were labelled as such in the dataset used.</w:t>
       </w:r>
     </w:p>
     <w:p>
@@ -3005,7 +3276,7 @@
       </w:r>
       <w:proofErr w:type="spellEnd"/>
       <w:r>
-        <w:t xml:space="preserve">, a corpus of various instances of infant crying that have been classified by the reason for crying </w:t>
+        <w:t xml:space="preserve"> </w:t>
       </w:r>
       <w:r>
         <w:fldChar w:fldCharType="begin"/>
@@ -3024,6 +3295,30 @@
       </w:r>
       <w:r>
         <w:fldChar w:fldCharType="end"/>
+      </w:r>
+      <w:r>
+        <w:t>, a corpus of various instances of infant crying that have been classified by the reason for crying</w:t>
+      </w:r>
+      <w:r>
+        <w:t xml:space="preserve">. The purpose of the system and the deep learning model is to </w:t>
+      </w:r>
+      <w:r>
+        <w:t>distinguish between</w:t>
+      </w:r>
+      <w:r>
+        <w:t xml:space="preserve"> infant crying and </w:t>
+      </w:r>
+      <w:r>
+        <w:t>any other sound that may be present in the environment. A</w:t>
+      </w:r>
+      <w:r>
+        <w:t xml:space="preserve">s such, these </w:t>
+      </w:r>
+      <w:r>
+        <w:t>examples</w:t>
+      </w:r>
+      <w:r>
+        <w:t xml:space="preserve"> have all been labelled as crying, ignoring the reason. </w:t>
       </w:r>
     </w:p>
     <w:p>
@@ -3041,6 +3336,27 @@
       </w:r>
       <w:proofErr w:type="spellEnd"/>
       <w:r>
+        <w:t xml:space="preserve"> </w:t>
+      </w:r>
+      <w:r>
+        <w:fldChar w:fldCharType="begin"/>
+      </w:r>
+      <w:r>
+        <w:instrText xml:space="preserve"> ADDIN ZOTERO_ITEM CSL_CITATION {"citationID":"GHlSf80u","properties":{"formattedCitation":"[9]","plainCitation":"[9]","noteIndex":0},"citationItems":[{"id":495,"uris":["http://zotero.org/users/8619560/items/UHJHA3HA"],"itemData":{"id":495,"type":"webpage","title":"Librispeech: An ASR corpus based on public domain audio books | IEEE Conference Publication | IEEE Xplore","URL":"https://ieeexplore.ieee.org/document/7178964","accessed":{"date-parts":[["2024",7,11]]}}}],"schema":"https://github.com/citation-style-language/schema/raw/master/csl-citation.json"} </w:instrText>
+      </w:r>
+      <w:r>
+        <w:fldChar w:fldCharType="separate"/>
+      </w:r>
+      <w:r>
+        <w:rPr>
+          <w:lang w:val="x-none"/>
+        </w:rPr>
+        <w:t>[9]</w:t>
+      </w:r>
+      <w:r>
+        <w:fldChar w:fldCharType="end"/>
+      </w:r>
+      <w:r>
         <w:t xml:space="preserve">, a dataset of read </w:t>
       </w:r>
       <w:proofErr w:type="spellStart"/>
@@ -3049,25 +3365,10 @@
       </w:r>
       <w:proofErr w:type="spellEnd"/>
       <w:r>
-        <w:t xml:space="preserve"> speech from audiobooks </w:t>
-      </w:r>
-      <w:r>
-        <w:fldChar w:fldCharType="begin"/>
-      </w:r>
-      <w:r>
-        <w:instrText xml:space="preserve"> ADDIN ZOTERO_ITEM CSL_CITATION {"citationID":"GHlSf80u","properties":{"formattedCitation":"[9]","plainCitation":"[9]","noteIndex":0},"citationItems":[{"id":495,"uris":["http://zotero.org/users/8619560/items/UHJHA3HA"],"itemData":{"id":495,"type":"webpage","title":"Librispeech: An ASR corpus based on public domain audio books | IEEE Conference Publication | IEEE Xplore","URL":"https://ieeexplore.ieee.org/document/7178964","accessed":{"date-parts":[["2024",7,11]]}}}],"schema":"https://github.com/citation-style-language/schema/raw/master/csl-citation.json"} </w:instrText>
-      </w:r>
-      <w:r>
-        <w:fldChar w:fldCharType="separate"/>
-      </w:r>
-      <w:r>
-        <w:rPr>
-          <w:lang w:val="x-none"/>
-        </w:rPr>
-        <w:t>[9]</w:t>
-      </w:r>
-      <w:r>
-        <w:fldChar w:fldCharType="end"/>
+        <w:t xml:space="preserve"> speech from audiobooks</w:t>
+      </w:r>
+      <w:r>
+        <w:t>. This dataset was used to enable the model to distinguish between human sounds, specifically to not detect adult speech as infant crying. All these examples have been labelled as ‘not crying’.</w:t>
       </w:r>
     </w:p>
     <w:p>
@@ -3080,7 +3381,10 @@
         <w:ind w:left="3328"/>
       </w:pPr>
       <w:r>
-        <w:t xml:space="preserve">Infant’s Cry Sound, a dataset containing 3 classes of crying </w:t>
+        <w:t>Infant’s Cry Sound</w:t>
+      </w:r>
+      <w:r>
+        <w:t xml:space="preserve"> </w:t>
       </w:r>
       <w:r>
         <w:fldChar w:fldCharType="begin"/>
@@ -3099,6 +3403,15 @@
       </w:r>
       <w:r>
         <w:fldChar w:fldCharType="end"/>
+      </w:r>
+      <w:r>
+        <w:t>, a dataset containing 3 classes of crying</w:t>
+      </w:r>
+      <w:r>
+        <w:t xml:space="preserve"> (due to being hungry, tired or discomfort). T</w:t>
+      </w:r>
+      <w:r>
+        <w:t>hese examples have all been labelled as crying, ignoring the reason.</w:t>
       </w:r>
     </w:p>
     <w:p>
@@ -3116,7 +3429,7 @@
       </w:r>
       <w:proofErr w:type="spellEnd"/>
       <w:r>
-        <w:t xml:space="preserve">, containing various classes of sounds, such as noise, silence and crying </w:t>
+        <w:t xml:space="preserve"> </w:t>
       </w:r>
       <w:r>
         <w:fldChar w:fldCharType="begin"/>
@@ -3135,6 +3448,24 @@
       </w:r>
       <w:r>
         <w:fldChar w:fldCharType="end"/>
+      </w:r>
+      <w:r>
+        <w:t>, containing various classes of</w:t>
+      </w:r>
+      <w:r>
+        <w:t xml:space="preserve"> sounds, such as noise, silence, </w:t>
+      </w:r>
+      <w:r>
+        <w:t>crying</w:t>
+      </w:r>
+      <w:r>
+        <w:t xml:space="preserve"> and laughing</w:t>
+      </w:r>
+      <w:r>
+        <w:t>. This dataset contains examples of baby crying and laughing. All other sounds of a baby’s repertoire have been labelled as ‘not crying’</w:t>
+      </w:r>
+      <w:r>
+        <w:t>, in order to increase the robustness of the evaluated models.</w:t>
       </w:r>
     </w:p>
     <w:p>
@@ -3142,6 +3473,9 @@
         <w:pStyle w:val="MDPI31text"/>
       </w:pPr>
       <w:r>
+        <w:t xml:space="preserve">All of these dataset have been aggregated to obtain the dataset used in this study. </w:t>
+      </w:r>
+      <w:r>
         <w:t xml:space="preserve">These datasets have been converted to the “.wav” format from their original formats and have either been segmented or padded to a 5 second sample of audio. </w:t>
       </w:r>
     </w:p>
@@ -3166,11 +3500,7 @@
         <w:pStyle w:val="MDPI31text"/>
       </w:pPr>
       <w:r>
-        <w:t xml:space="preserve">Furthermore, these samples have then been augmented to increase the ability of the model to generalize. The data augmentations applied were: pitch shifting, noise addition (white, pink, brown), time shifting and volume change. Through this augmentation of the data, balanced classes can be obtained. The augmented dataset was set to a size of 10000 </w:t>
-      </w:r>
-      <w:r>
-        <w:lastRenderedPageBreak/>
-        <w:t xml:space="preserve">samples where a random audio sample was chosen from the crying or non-crying samples to obtain a balanced dataset. Each augmentation had a probability of 20% to be applied to the sample. Finally, the dataset was partitioned into training, validation and testing of 70%, 15% and 15% percentages, respectively. The spectrograms and MFCCs of each sample were extracted to be used as the features for training. </w:t>
+        <w:t xml:space="preserve">Furthermore, these samples have then been augmented to increase the ability of the model to generalize. The data augmentations applied were: pitch shifting, noise addition (white, pink, brown), time shifting and volume change. Through this augmentation of the data, balanced classes can be obtained. The augmented dataset was set to a size of 10000 samples where a random audio sample was chosen from the crying or non-crying samples to obtain a balanced dataset. Each augmentation had a probability of 20% to be applied to the sample. Finally, the dataset was partitioned into training, validation and testing of 70%, 15% and 15% percentages, respectively. The spectrograms and MFCCs of each sample were extracted to be used as the features for training. </w:t>
       </w:r>
     </w:p>
     <w:p>
@@ -3201,7 +3531,11 @@
         <w:t>C</w:t>
       </w:r>
       <w:r>
-        <w:t xml:space="preserve"> to 1.0 to balance the trade-off between a low training error and a high margin. Features were standardized before training to ensure equal contributions. The dataset was divided into training and testing sets with an 80-20. </w:t>
+        <w:t xml:space="preserve"> to 1.0 </w:t>
+      </w:r>
+      <w:r>
+        <w:lastRenderedPageBreak/>
+        <w:t xml:space="preserve">to balance the trade-off between a low training error and a high margin. Features were standardized before training to ensure equal contributions. The dataset was divided into training and testing sets with an 80-20. </w:t>
       </w:r>
     </w:p>
     <w:p>
@@ -3904,7 +4238,25 @@
         <w:rPr>
           <w:lang w:val="x-none"/>
         </w:rPr>
-        <w:t xml:space="preserve">The last 8 architectures are used as encoders and they continue with a flattening and a series of 5 dense layers to obtain the classification output. These have been </w:t>
+        <w:t xml:space="preserve">The last 8 architectures are used </w:t>
+      </w:r>
+      <w:r>
+        <w:t>as backbones (</w:t>
+      </w:r>
+      <w:r>
+        <w:rPr>
+          <w:lang w:val="x-none"/>
+        </w:rPr>
+        <w:t>encoders</w:t>
+      </w:r>
+      <w:r>
+        <w:t xml:space="preserve">) </w:t>
+      </w:r>
+      <w:r>
+        <w:rPr>
+          <w:lang w:val="x-none"/>
+        </w:rPr>
+        <w:t xml:space="preserve">and they continue with a flattening and a series of 5 dense layers to obtain the classification output. These have been </w:t>
       </w:r>
       <w:proofErr w:type="spellStart"/>
       <w:r>
@@ -3918,14 +4270,7 @@
         <w:rPr>
           <w:lang w:val="x-none"/>
         </w:rPr>
-        <w:t xml:space="preserve"> </w:t>
-      </w:r>
-      <w:r>
-        <w:rPr>
-          <w:lang w:val="x-none"/>
-        </w:rPr>
-        <w:lastRenderedPageBreak/>
-        <w:t xml:space="preserve">on the ImageNet dataset. The models are presented in the Results section in two variants, frozen and non-frozen. This choice is applied to the architectures, not the last layers of the model. </w:t>
+        <w:t xml:space="preserve"> on the ImageNet dataset. The models are presented in the Results section in two variants, frozen and non-frozen. This choice is applied to the architectures, not the last layers of the model. </w:t>
       </w:r>
     </w:p>
     <w:p>
@@ -3968,6 +4313,7 @@
         <w:rPr>
           <w:lang w:val="x-none"/>
         </w:rPr>
+        <w:lastRenderedPageBreak/>
         <w:t xml:space="preserve">For the analysis of this array of neural network architectures, we present the loss (Table </w:t>
       </w:r>
       <w:r>
@@ -3995,7 +4341,7 @@
         <w:rPr>
           <w:lang w:val="x-none"/>
         </w:rPr>
-        <w:t>) is presented for the testing data. Furthermore, we have trained each neural network model using the spectrogram or the MFCCs in order to determine which of the two types of features are more appropriate for training of such a model in the detection of infant cries. This same procedure was applied to the machine learning models (SVM and RF), however no loss values are present for these models in Table I and the validation subset of the dataset was moved to the testing subset.</w:t>
+        <w:t>) is presented for the testing data. Furthermore, we have trained each model using the spectrogram or the MFCCs in order to determine which of the two types of features are more appropriate for training of such a model in the detection of infant cries. This same procedure was applied to the machine learning models (SVM and RF), however no loss values are present for these models in Table I and the validation subset of the dataset was moved to the testing subset.</w:t>
       </w:r>
     </w:p>
     <w:p>
@@ -4064,18 +4410,14 @@
         <w:rPr>
           <w:lang w:val="x-none"/>
         </w:rPr>
-        <w:t xml:space="preserve">, the effect on the F1-score for the testing data is presented. </w:t>
-      </w:r>
-    </w:p>
-    <w:p>
-      <w:pPr>
-        <w:pStyle w:val="MDPI31text"/>
-      </w:pPr>
-    </w:p>
-    <w:p>
-      <w:pPr>
-        <w:pStyle w:val="MDPI31text"/>
-      </w:pPr>
+        <w:t xml:space="preserve">, the effect on the F1-score for </w:t>
+      </w:r>
+      <w:r>
+        <w:rPr>
+          <w:lang w:val="x-none"/>
+        </w:rPr>
+        <w:t xml:space="preserve">the testing data is presented. </w:t>
+      </w:r>
     </w:p>
     <w:p>
       <w:pPr>
@@ -6086,7 +6428,6 @@
               <w:spacing w:line="240" w:lineRule="auto"/>
             </w:pPr>
             <w:r>
-              <w:lastRenderedPageBreak/>
               <w:t>MFCC</w:t>
             </w:r>
           </w:p>
@@ -7058,6 +7399,7 @@
               <w:spacing w:line="240" w:lineRule="auto"/>
             </w:pPr>
             <w:r>
+              <w:lastRenderedPageBreak/>
               <w:t>MFCC</w:t>
             </w:r>
           </w:p>
@@ -7610,8 +7952,155 @@
     <w:p>
       <w:pPr>
         <w:pStyle w:val="MDPI31text"/>
-        <w:ind w:left="0" w:firstLine="0"/>
-      </w:pPr>
+        <w:rPr>
+          <w:bCs/>
+        </w:rPr>
+      </w:pPr>
+      <w:r>
+        <w:t xml:space="preserve">The results show a </w:t>
+      </w:r>
+      <w:r>
+        <w:rPr>
+          <w:bCs/>
+        </w:rPr>
+        <w:t>clear trend favoring spectrogram-based feature representations over MFCCs</w:t>
+      </w:r>
+      <w:r>
+        <w:t xml:space="preserve">, particularly for </w:t>
+      </w:r>
+      <w:r>
+        <w:rPr>
+          <w:bCs/>
+        </w:rPr>
+        <w:t>deep learning models</w:t>
+      </w:r>
+      <w:r>
+        <w:t xml:space="preserve">. </w:t>
+      </w:r>
+      <w:r>
+        <w:rPr>
+          <w:bCs/>
+        </w:rPr>
+        <w:t xml:space="preserve">From Table 2, ResNet50 trained on spectrograms achieved the highest test accuracy of 99.6%, outperforming other architectures, including VGG16, InceptionV3, and </w:t>
+      </w:r>
+      <w:proofErr w:type="spellStart"/>
+      <w:r>
+        <w:rPr>
+          <w:bCs/>
+        </w:rPr>
+        <w:t>EfficientNet</w:t>
+      </w:r>
+      <w:proofErr w:type="spellEnd"/>
+      <w:r>
+        <w:rPr>
+          <w:bCs/>
+        </w:rPr>
+        <w:t>.</w:t>
+      </w:r>
+      <w:r>
+        <w:t xml:space="preserve"> This suggests that </w:t>
+      </w:r>
+      <w:proofErr w:type="spellStart"/>
+      <w:r>
+        <w:rPr>
+          <w:bCs/>
+        </w:rPr>
+        <w:t>ResNet’s</w:t>
+      </w:r>
+      <w:proofErr w:type="spellEnd"/>
+      <w:r>
+        <w:rPr>
+          <w:bCs/>
+        </w:rPr>
+        <w:t xml:space="preserve"> residual connections facilitate better feature propagation</w:t>
+      </w:r>
+      <w:r>
+        <w:t xml:space="preserve">, enabling the model to </w:t>
+      </w:r>
+      <w:r>
+        <w:rPr>
+          <w:bCs/>
+        </w:rPr>
+        <w:t>effectively capture frequency variations characteristic of infant cries.</w:t>
+      </w:r>
+    </w:p>
+    <w:p>
+      <w:pPr>
+        <w:pStyle w:val="MDPI31text"/>
+        <w:rPr>
+          <w:lang w:val="x-none"/>
+        </w:rPr>
+      </w:pPr>
+      <w:r>
+        <w:t xml:space="preserve">In contrast, </w:t>
+      </w:r>
+      <w:r>
+        <w:rPr>
+          <w:bCs/>
+        </w:rPr>
+        <w:t>MFCC-based models generally performed worse than their spectrogram-based counterparts</w:t>
+      </w:r>
+      <w:r>
+        <w:t xml:space="preserve">. For instance, </w:t>
+      </w:r>
+      <w:r>
+        <w:rPr>
+          <w:bCs/>
+        </w:rPr>
+        <w:t>VGG16 trained on MFCCs exhibited a dramatic drop in accuracy (50.0%) compared to its spectrogram-based equivalent (97.3%)</w:t>
+      </w:r>
+      <w:r>
+        <w:t xml:space="preserve">, indicating that </w:t>
+      </w:r>
+      <w:r>
+        <w:rPr>
+          <w:bCs/>
+        </w:rPr>
+        <w:t>MFCCs might lack the necessary spectral detail for robust cry classification.</w:t>
+      </w:r>
+      <w:r>
+        <w:t xml:space="preserve"> However, </w:t>
+      </w:r>
+      <w:proofErr w:type="spellStart"/>
+      <w:r>
+        <w:rPr>
+          <w:bCs/>
+        </w:rPr>
+        <w:t>MobileNet</w:t>
+      </w:r>
+      <w:proofErr w:type="spellEnd"/>
+      <w:r>
+        <w:rPr>
+          <w:bCs/>
+        </w:rPr>
+        <w:t xml:space="preserve"> and </w:t>
+      </w:r>
+      <w:proofErr w:type="spellStart"/>
+      <w:r>
+        <w:rPr>
+          <w:bCs/>
+        </w:rPr>
+        <w:t>DenseNet</w:t>
+      </w:r>
+      <w:proofErr w:type="spellEnd"/>
+      <w:r>
+        <w:rPr>
+          <w:bCs/>
+        </w:rPr>
+        <w:t xml:space="preserve"> performed relatively well on both spectrogram and MFCC features</w:t>
+      </w:r>
+      <w:r>
+        <w:t xml:space="preserve">, suggesting that </w:t>
+      </w:r>
+      <w:r>
+        <w:rPr>
+          <w:bCs/>
+        </w:rPr>
+        <w:t>certain architectures are more adaptable to different feature representations</w:t>
+      </w:r>
+      <w:r>
+        <w:t>.</w:t>
+      </w:r>
     </w:p>
     <w:p>
       <w:pPr>
@@ -11146,6 +11635,193 @@
     </w:p>
     <w:p>
       <w:pPr>
+        <w:pStyle w:val="MDPI31text"/>
+        <w:rPr>
+          <w:bCs/>
+        </w:rPr>
+      </w:pPr>
+      <w:r>
+        <w:t>Another observation</w:t>
+      </w:r>
+      <w:r>
+        <w:t xml:space="preserve"> that can be extracted from these analyses</w:t>
+      </w:r>
+      <w:r>
+        <w:t xml:space="preserve"> is the </w:t>
+      </w:r>
+      <w:r>
+        <w:rPr>
+          <w:bCs/>
+        </w:rPr>
+        <w:t>difference in performance between frozen</w:t>
+      </w:r>
+      <w:r>
+        <w:rPr>
+          <w:bCs/>
+        </w:rPr>
+        <w:t xml:space="preserve"> </w:t>
+      </w:r>
+      <w:r>
+        <w:rPr>
+          <w:bCs/>
+        </w:rPr>
+        <w:t>(Table 3) and non-frozen</w:t>
+      </w:r>
+      <w:r>
+        <w:rPr>
+          <w:bCs/>
+        </w:rPr>
+        <w:t xml:space="preserve"> (Table 2)</w:t>
+      </w:r>
+      <w:r>
+        <w:rPr>
+          <w:bCs/>
+        </w:rPr>
+        <w:t xml:space="preserve"> </w:t>
+      </w:r>
+      <w:proofErr w:type="spellStart"/>
+      <w:r>
+        <w:rPr>
+          <w:bCs/>
+        </w:rPr>
+        <w:t>pretrained</w:t>
+      </w:r>
+      <w:proofErr w:type="spellEnd"/>
+      <w:r>
+        <w:rPr>
+          <w:bCs/>
+        </w:rPr>
+        <w:t xml:space="preserve"> models.</w:t>
+      </w:r>
+      <w:r>
+        <w:t xml:space="preserve"> While </w:t>
+      </w:r>
+      <w:r>
+        <w:rPr>
+          <w:bCs/>
+        </w:rPr>
+        <w:t>fine-tuned models consistently outperformed their frozen counterparts</w:t>
+      </w:r>
+      <w:r>
+        <w:t xml:space="preserve">, the gap was particularly evident for </w:t>
+      </w:r>
+      <w:proofErr w:type="spellStart"/>
+      <w:r>
+        <w:rPr>
+          <w:bCs/>
+        </w:rPr>
+        <w:t>EfficientNet</w:t>
+      </w:r>
+      <w:proofErr w:type="spellEnd"/>
+      <w:r>
+        <w:rPr>
+          <w:bCs/>
+        </w:rPr>
+        <w:t>, which struggled significantly when its encoder was frozen, dropping to 50% accuracy.</w:t>
+      </w:r>
+      <w:r>
+        <w:t xml:space="preserve"> This suggests that </w:t>
+      </w:r>
+      <w:proofErr w:type="spellStart"/>
+      <w:r>
+        <w:rPr>
+          <w:bCs/>
+        </w:rPr>
+        <w:t>EfficientNet</w:t>
+      </w:r>
+      <w:proofErr w:type="spellEnd"/>
+      <w:r>
+        <w:rPr>
+          <w:bCs/>
+        </w:rPr>
+        <w:t xml:space="preserve"> relies heavily on fine-tuning rather than feature extraction alone</w:t>
+      </w:r>
+      <w:r>
+        <w:t xml:space="preserve">, making it </w:t>
+      </w:r>
+      <w:r>
+        <w:rPr>
+          <w:bCs/>
+        </w:rPr>
+        <w:t>less effective in a frozen state for cry detection tasks.</w:t>
+      </w:r>
+      <w:r>
+        <w:rPr>
+          <w:bCs/>
+        </w:rPr>
+        <w:t xml:space="preserve"> </w:t>
+      </w:r>
+    </w:p>
+    <w:p>
+      <w:pPr>
+        <w:pStyle w:val="MDPI31text"/>
+        <w:rPr>
+          <w:lang w:val="x-none"/>
+        </w:rPr>
+      </w:pPr>
+      <w:r>
+        <w:rPr>
+          <w:bCs/>
+        </w:rPr>
+        <w:t>T</w:t>
+      </w:r>
+      <w:r>
+        <w:rPr>
+          <w:bCs/>
+        </w:rPr>
+        <w:t xml:space="preserve">he only models that maintained strong accuracy regardless of whether their </w:t>
+      </w:r>
+      <w:proofErr w:type="spellStart"/>
+      <w:r>
+        <w:rPr>
+          <w:bCs/>
+        </w:rPr>
+        <w:t>pretrained</w:t>
+      </w:r>
+      <w:proofErr w:type="spellEnd"/>
+      <w:r>
+        <w:rPr>
+          <w:bCs/>
+        </w:rPr>
+        <w:t xml:space="preserve"> layers were frozen or not</w:t>
+      </w:r>
+      <w:r>
+        <w:rPr>
+          <w:bCs/>
+        </w:rPr>
+        <w:t xml:space="preserve"> were </w:t>
+      </w:r>
+      <w:proofErr w:type="spellStart"/>
+      <w:r>
+        <w:rPr>
+          <w:bCs/>
+        </w:rPr>
+        <w:t>MobileNet</w:t>
+      </w:r>
+      <w:proofErr w:type="spellEnd"/>
+      <w:r>
+        <w:rPr>
+          <w:bCs/>
+        </w:rPr>
+        <w:t xml:space="preserve"> and </w:t>
+      </w:r>
+      <w:proofErr w:type="spellStart"/>
+      <w:r>
+        <w:rPr>
+          <w:bCs/>
+        </w:rPr>
+        <w:t>DenseNet</w:t>
+      </w:r>
+      <w:proofErr w:type="spellEnd"/>
+      <w:r>
+        <w:rPr>
+          <w:bCs/>
+        </w:rPr>
+        <w:t>. This indicates that these architectures may have a more flexible feature extraction capability, making them suitable for low-computational scenarios where fine-tuning is not feasible.</w:t>
+      </w:r>
+    </w:p>
+    <w:p>
+      <w:pPr>
         <w:pStyle w:val="MDPI41tablecaption"/>
       </w:pPr>
       <w:r>
@@ -12890,6 +13566,7 @@
               <w:spacing w:line="240" w:lineRule="auto"/>
             </w:pPr>
             <w:r>
+              <w:lastRenderedPageBreak/>
               <w:t>MFCC</w:t>
             </w:r>
           </w:p>
@@ -13582,13 +14259,125 @@
     </w:p>
     <w:p>
       <w:pPr>
+        <w:pStyle w:val="MDPI31text"/>
+        <w:rPr>
+          <w:bCs/>
+        </w:rPr>
+      </w:pPr>
+      <w:r>
+        <w:rPr>
+          <w:bCs/>
+        </w:rPr>
+        <w:t xml:space="preserve">While accuracy provides a general measure of classification performance, it can be misleading in cases of class imbalance, making the F1-score a more reliable metric for evaluating model effectiveness. As seen in Table 4, the F1-scores of the best-performing spectrogram-based models—ResNet50 (99.59%), </w:t>
+      </w:r>
+      <w:proofErr w:type="spellStart"/>
+      <w:r>
+        <w:rPr>
+          <w:bCs/>
+        </w:rPr>
+        <w:t>DenseNet</w:t>
+      </w:r>
+      <w:proofErr w:type="spellEnd"/>
+      <w:r>
+        <w:rPr>
+          <w:bCs/>
+        </w:rPr>
+        <w:t xml:space="preserve"> (99.26%), and </w:t>
+      </w:r>
+      <w:proofErr w:type="spellStart"/>
+      <w:r>
+        <w:rPr>
+          <w:bCs/>
+        </w:rPr>
+        <w:t>Xception</w:t>
+      </w:r>
+      <w:proofErr w:type="spellEnd"/>
+      <w:r>
+        <w:rPr>
+          <w:bCs/>
+        </w:rPr>
+        <w:t xml:space="preserve"> (99.20%)—closely align with their high accuracy values, confirming that these models maintain a strong balance between precision and recall. This is particularly important for infant cry detection, where a high recall ensures that actual cries are not missed, while high precision minimizes false alarms.</w:t>
+      </w:r>
+      <w:r>
+        <w:rPr>
+          <w:bCs/>
+        </w:rPr>
+        <w:t xml:space="preserve"> </w:t>
+      </w:r>
+      <w:r>
+        <w:t>As expected</w:t>
+      </w:r>
+      <w:r>
+        <w:t xml:space="preserve">, </w:t>
+      </w:r>
+      <w:r>
+        <w:t xml:space="preserve">the trend seen in </w:t>
+      </w:r>
+      <w:r>
+        <w:rPr>
+          <w:bCs/>
+        </w:rPr>
+        <w:t xml:space="preserve">MFCC-based models </w:t>
+      </w:r>
+      <w:r>
+        <w:rPr>
+          <w:bCs/>
+        </w:rPr>
+        <w:t>persisted</w:t>
+      </w:r>
+      <w:r>
+        <w:rPr>
+          <w:bCs/>
+        </w:rPr>
+        <w:t xml:space="preserve"> </w:t>
+      </w:r>
+      <w:r>
+        <w:rPr>
+          <w:bCs/>
+        </w:rPr>
+        <w:t xml:space="preserve">with </w:t>
+      </w:r>
+      <w:r>
+        <w:rPr>
+          <w:bCs/>
+        </w:rPr>
+        <w:t>lower F1-scores.</w:t>
+      </w:r>
+      <w:r>
+        <w:t xml:space="preserve"> This further reinforces the observation that </w:t>
+      </w:r>
+      <w:r>
+        <w:rPr>
+          <w:bCs/>
+        </w:rPr>
+        <w:t>MFCC features may not be as effective as spectrograms for this task.</w:t>
+      </w:r>
+      <w:r>
+        <w:t xml:space="preserve"> Additionally, </w:t>
+      </w:r>
+      <w:proofErr w:type="spellStart"/>
+      <w:r>
+        <w:rPr>
+          <w:bCs/>
+        </w:rPr>
+        <w:t>EfficientNet</w:t>
+      </w:r>
+      <w:proofErr w:type="spellEnd"/>
+      <w:r>
+        <w:rPr>
+          <w:bCs/>
+        </w:rPr>
+        <w:t>, which had already shown poor accuracy when frozen, also recorded an F1-score of 50%, confirming its struggle to learn meaningful cry-related features without fine-tuning.</w:t>
+      </w:r>
+    </w:p>
+    <w:p>
+      <w:pPr>
         <w:pStyle w:val="MDPI41tablecaption"/>
       </w:pPr>
       <w:r>
         <w:rPr>
           <w:b/>
         </w:rPr>
-        <w:lastRenderedPageBreak/>
         <w:t>Table 4</w:t>
       </w:r>
       <w:r>
@@ -14577,6 +15366,7 @@
               <w:bottom w:val="nil"/>
               <w:right w:val="nil"/>
             </w:tcBorders>
+            <w:vAlign w:val="center"/>
           </w:tcPr>
           <w:p>
             <w:pPr>
@@ -14603,6 +15393,7 @@
               <w:bottom w:val="nil"/>
               <w:right w:val="nil"/>
             </w:tcBorders>
+            <w:vAlign w:val="center"/>
           </w:tcPr>
           <w:p>
             <w:pPr>
@@ -14724,6 +15515,7 @@
               <w:bottom w:val="nil"/>
               <w:right w:val="nil"/>
             </w:tcBorders>
+            <w:vAlign w:val="center"/>
           </w:tcPr>
           <w:p>
             <w:pPr>
@@ -14750,6 +15542,7 @@
               <w:bottom w:val="nil"/>
               <w:right w:val="nil"/>
             </w:tcBorders>
+            <w:vAlign w:val="center"/>
           </w:tcPr>
           <w:p>
             <w:pPr>
@@ -14865,6 +15658,7 @@
               <w:bottom w:val="nil"/>
               <w:right w:val="nil"/>
             </w:tcBorders>
+            <w:vAlign w:val="center"/>
           </w:tcPr>
           <w:p>
             <w:pPr>
@@ -14891,6 +15685,7 @@
               <w:bottom w:val="nil"/>
               <w:right w:val="nil"/>
             </w:tcBorders>
+            <w:vAlign w:val="center"/>
           </w:tcPr>
           <w:p>
             <w:pPr>
@@ -14928,6 +15723,7 @@
           <w:p>
             <w:pPr>
               <w:pStyle w:val="BodyText"/>
+              <w:spacing w:after="0"/>
               <w:jc w:val="center"/>
               <w:rPr>
                 <w:sz w:val="20"/>
@@ -14956,6 +15752,7 @@
           <w:p>
             <w:pPr>
               <w:pStyle w:val="MDPI14history"/>
+              <w:spacing w:line="240" w:lineRule="auto"/>
               <w:jc w:val="center"/>
               <w:rPr>
                 <w:sz w:val="20"/>
@@ -14984,6 +15781,7 @@
           <w:p>
             <w:pPr>
               <w:pStyle w:val="MDPI14history"/>
+              <w:spacing w:line="240" w:lineRule="auto"/>
               <w:jc w:val="center"/>
               <w:rPr>
                 <w:sz w:val="20"/>
@@ -15006,10 +15804,12 @@
               <w:bottom w:val="nil"/>
               <w:right w:val="nil"/>
             </w:tcBorders>
-          </w:tcPr>
-          <w:p>
-            <w:pPr>
-              <w:pStyle w:val="BodyText"/>
+            <w:vAlign w:val="center"/>
+          </w:tcPr>
+          <w:p>
+            <w:pPr>
+              <w:pStyle w:val="BodyText"/>
+              <w:spacing w:after="0" w:line="240" w:lineRule="auto"/>
               <w:jc w:val="center"/>
               <w:rPr>
                 <w:sz w:val="20"/>
@@ -15032,10 +15832,12 @@
               <w:bottom w:val="nil"/>
               <w:right w:val="nil"/>
             </w:tcBorders>
-          </w:tcPr>
-          <w:p>
-            <w:pPr>
-              <w:pStyle w:val="BodyText"/>
+            <w:vAlign w:val="center"/>
+          </w:tcPr>
+          <w:p>
+            <w:pPr>
+              <w:pStyle w:val="BodyText"/>
+              <w:spacing w:after="0" w:line="240" w:lineRule="auto"/>
               <w:jc w:val="center"/>
               <w:rPr>
                 <w:sz w:val="20"/>
@@ -15149,6 +15951,7 @@
               <w:bottom w:val="nil"/>
               <w:right w:val="nil"/>
             </w:tcBorders>
+            <w:vAlign w:val="center"/>
           </w:tcPr>
           <w:p>
             <w:pPr>
@@ -15175,6 +15978,7 @@
               <w:bottom w:val="nil"/>
               <w:right w:val="nil"/>
             </w:tcBorders>
+            <w:vAlign w:val="center"/>
           </w:tcPr>
           <w:p>
             <w:pPr>
@@ -15292,6 +16096,7 @@
               <w:bottom w:val="nil"/>
               <w:right w:val="nil"/>
             </w:tcBorders>
+            <w:vAlign w:val="center"/>
           </w:tcPr>
           <w:p>
             <w:pPr>
@@ -15318,6 +16123,7 @@
               <w:bottom w:val="nil"/>
               <w:right w:val="nil"/>
             </w:tcBorders>
+            <w:vAlign w:val="center"/>
           </w:tcPr>
           <w:p>
             <w:pPr>
@@ -15435,6 +16241,7 @@
               <w:bottom w:val="nil"/>
               <w:right w:val="nil"/>
             </w:tcBorders>
+            <w:vAlign w:val="center"/>
           </w:tcPr>
           <w:p>
             <w:pPr>
@@ -15461,6 +16268,7 @@
               <w:bottom w:val="nil"/>
               <w:right w:val="nil"/>
             </w:tcBorders>
+            <w:vAlign w:val="center"/>
           </w:tcPr>
           <w:p>
             <w:pPr>
@@ -15578,6 +16386,7 @@
               <w:bottom w:val="single" w:sz="4" w:space="0" w:color="auto"/>
               <w:right w:val="nil"/>
             </w:tcBorders>
+            <w:vAlign w:val="center"/>
           </w:tcPr>
           <w:p>
             <w:pPr>
@@ -15604,6 +16413,7 @@
               <w:bottom w:val="single" w:sz="4" w:space="0" w:color="auto"/>
               <w:right w:val="nil"/>
             </w:tcBorders>
+            <w:vAlign w:val="center"/>
           </w:tcPr>
           <w:p>
             <w:pPr>
@@ -15631,84 +16441,303 @@
     </w:p>
     <w:p>
       <w:pPr>
-        <w:pStyle w:val="MDPI21heading1"/>
-      </w:pPr>
-      <w:r>
-        <w:t>4. Discussion</w:t>
+        <w:pStyle w:val="MDPI31text"/>
+        <w:rPr>
+          <w:bCs/>
+        </w:rPr>
+      </w:pPr>
+      <w:r>
+        <w:rPr>
+          <w:bCs/>
+        </w:rPr>
+        <w:t xml:space="preserve">While deep learning models achieved the highest accuracy overall, traditional machine learning approaches such as Random Forest (RF) and Support Vector Machines </w:t>
+      </w:r>
+      <w:r>
+        <w:rPr>
+          <w:bCs/>
+        </w:rPr>
+        <w:lastRenderedPageBreak/>
+        <w:t>(SVM) performed surprisingly well.</w:t>
+      </w:r>
+      <w:r>
+        <w:rPr>
+          <w:bCs/>
+        </w:rPr>
+        <w:t xml:space="preserve"> RF </w:t>
+      </w:r>
+      <w:r>
+        <w:rPr>
+          <w:bCs/>
+        </w:rPr>
+        <w:t>achieved 96.8% accuracy on spectrograms</w:t>
+      </w:r>
+      <w:r>
+        <w:rPr>
+          <w:bCs/>
+        </w:rPr>
+        <w:t xml:space="preserve"> on the testing data</w:t>
+      </w:r>
+      <w:r>
+        <w:rPr>
+          <w:bCs/>
+        </w:rPr>
+        <w:t>, which is comparable to some deep learning models. This suggests that classical methods can still be viable, particularly for applications requiring lower computational costs. SVM performe</w:t>
+      </w:r>
+      <w:r>
+        <w:rPr>
+          <w:bCs/>
+        </w:rPr>
+        <w:t>d slightly worse than RF with an accuracy of 92.3% on the testing dataset</w:t>
+      </w:r>
+      <w:r>
+        <w:rPr>
+          <w:bCs/>
+        </w:rPr>
+        <w:t>, indicating that non-linear kernel methods may not be as effective as ensemble-based approaches for this task.</w:t>
       </w:r>
     </w:p>
     <w:p>
       <w:pPr>
         <w:pStyle w:val="MDPI31text"/>
-      </w:pPr>
-      <w:r>
-        <w:rPr>
-          <w:lang w:val="x-none"/>
-        </w:rPr>
-        <w:t xml:space="preserve">The development of an effective baby monitoring system such as is described in this paper depends on the integration of both hardware and software components. </w:t>
-      </w:r>
-      <w:r>
-        <w:t xml:space="preserve">The key feature of the system is the baby cry detection model, which must achieve a high accuracy with minimal false positives for a robust performance in real-world conditions. </w:t>
-      </w:r>
-      <w:r>
-        <w:t>In this work</w:t>
-      </w:r>
-      <w:r>
-        <w:rPr>
-          <w:lang w:val="x-none"/>
-        </w:rPr>
-        <w:t>, we present an analysis of various machine learning models</w:t>
-      </w:r>
-      <w:r>
-        <w:t xml:space="preserve"> (including deep learning models)</w:t>
-      </w:r>
-      <w:r>
-        <w:rPr>
-          <w:lang w:val="x-none"/>
-        </w:rPr>
-        <w:t xml:space="preserve"> to determine the best option for such as system.</w:t>
-      </w:r>
-      <w:r>
-        <w:t xml:space="preserve"> In this analysis, we also include two feature spaces created from the recorded signals based on signal processing and we analyze the impact of training the encoding part of deep learning models.</w:t>
-      </w:r>
-      <w:r>
-        <w:rPr>
-          <w:lang w:val="x-none"/>
-        </w:rPr>
-        <w:t xml:space="preserve"> </w:t>
+        <w:rPr>
+          <w:bCs/>
+        </w:rPr>
+      </w:pPr>
+      <w:r>
+        <w:rPr>
+          <w:bCs/>
+        </w:rPr>
+        <w:t>These results indicate that ResNet50</w:t>
+      </w:r>
+      <w:r>
+        <w:rPr>
+          <w:bCs/>
+        </w:rPr>
+        <w:t xml:space="preserve"> (99.6% accuracy</w:t>
+      </w:r>
+      <w:r>
+        <w:rPr>
+          <w:bCs/>
+        </w:rPr>
+        <w:t>, 99.6% F1-score</w:t>
+      </w:r>
+      <w:r>
+        <w:rPr>
+          <w:bCs/>
+        </w:rPr>
+        <w:t>, non-frozen, spectrograms)</w:t>
+      </w:r>
+      <w:r>
+        <w:rPr>
+          <w:bCs/>
+        </w:rPr>
+        <w:t xml:space="preserve">, </w:t>
+      </w:r>
+      <w:proofErr w:type="spellStart"/>
+      <w:r>
+        <w:rPr>
+          <w:bCs/>
+        </w:rPr>
+        <w:t>DenseNet</w:t>
+      </w:r>
+      <w:proofErr w:type="spellEnd"/>
+      <w:r>
+        <w:rPr>
+          <w:bCs/>
+        </w:rPr>
+        <w:t>/</w:t>
+      </w:r>
+      <w:proofErr w:type="spellStart"/>
+      <w:r>
+        <w:rPr>
+          <w:bCs/>
+        </w:rPr>
+        <w:t>Xception</w:t>
+      </w:r>
+      <w:proofErr w:type="spellEnd"/>
+      <w:r>
+        <w:rPr>
+          <w:bCs/>
+        </w:rPr>
+        <w:t xml:space="preserve"> (99.2%</w:t>
+      </w:r>
+      <w:r>
+        <w:rPr>
+          <w:bCs/>
+        </w:rPr>
+        <w:t xml:space="preserve"> accuracy, 99.2% F1-Score</w:t>
+      </w:r>
+      <w:r>
+        <w:rPr>
+          <w:bCs/>
+        </w:rPr>
+        <w:t>, non-frozen, spectrograms)</w:t>
+      </w:r>
+      <w:r>
+        <w:rPr>
+          <w:bCs/>
+        </w:rPr>
+        <w:t>, InceptionV3/Inception-ResNetV2 (99.0% accuracy, 99.0% F1-Score, non-frozen, spectrograms)</w:t>
+      </w:r>
+      <w:r>
+        <w:rPr>
+          <w:bCs/>
+        </w:rPr>
+        <w:t xml:space="preserve">, and </w:t>
+      </w:r>
+      <w:proofErr w:type="spellStart"/>
+      <w:r>
+        <w:rPr>
+          <w:bCs/>
+        </w:rPr>
+        <w:t>MobileNet</w:t>
+      </w:r>
+      <w:proofErr w:type="spellEnd"/>
+      <w:r>
+        <w:rPr>
+          <w:bCs/>
+        </w:rPr>
+        <w:t xml:space="preserve"> (98.6% accuracy</w:t>
+      </w:r>
+      <w:r>
+        <w:rPr>
+          <w:bCs/>
+        </w:rPr>
+        <w:t>, 98.5% F1-Score</w:t>
+      </w:r>
+      <w:r>
+        <w:rPr>
+          <w:bCs/>
+        </w:rPr>
+        <w:t>, non-frozen, spectrograms)</w:t>
+      </w:r>
+      <w:r>
+        <w:rPr>
+          <w:bCs/>
+        </w:rPr>
+        <w:t xml:space="preserve"> are the most viable options for real-time infant cry detection. While ResNet50 provides the highest accuracy, </w:t>
+      </w:r>
+      <w:proofErr w:type="spellStart"/>
+      <w:r>
+        <w:rPr>
+          <w:bCs/>
+        </w:rPr>
+        <w:t>MobileNet</w:t>
+      </w:r>
+      <w:proofErr w:type="spellEnd"/>
+      <w:r>
+        <w:rPr>
+          <w:bCs/>
+        </w:rPr>
+        <w:t xml:space="preserve"> is more computationally efficient, making it better suited for edge devices such as </w:t>
+      </w:r>
+      <w:proofErr w:type="spellStart"/>
+      <w:r>
+        <w:rPr>
+          <w:bCs/>
+        </w:rPr>
+        <w:t>IoT</w:t>
+      </w:r>
+      <w:proofErr w:type="spellEnd"/>
+      <w:r>
+        <w:rPr>
+          <w:bCs/>
+        </w:rPr>
+        <w:t xml:space="preserve">-based baby monitors. </w:t>
+      </w:r>
+      <w:r>
+        <w:rPr>
+          <w:bCs/>
+        </w:rPr>
+        <w:t xml:space="preserve">Nevertheless, simpler models such as CNN1 (98.7% accuracy, 98.7% F1-Score, MFCC) or CNN3 (98.2% accuracy, 98.2% F1-Score, MFCC) obtained a surprisingly high performance, offering a more efficient option with only a slight decrease in performance. </w:t>
+      </w:r>
+      <w:r>
+        <w:rPr>
+          <w:bCs/>
+        </w:rPr>
+        <w:t>Additionally, traditional machine learning models like Random Forest could serve as an alternative in resource-constrained environments.</w:t>
       </w:r>
     </w:p>
     <w:p>
       <w:pPr>
-        <w:pStyle w:val="MDPI31text"/>
-        <w:rPr>
-          <w:lang w:val="x-none"/>
-        </w:rPr>
-      </w:pPr>
-      <w:r>
-        <w:rPr>
-          <w:lang w:val="x-none"/>
-        </w:rPr>
-        <w:t xml:space="preserve">The creation of a baby cry detection model necessitates a comprehensive dataset, which was compiled from various sources, ensuring a diverse range of cry sounds and other audio inputs for robustness. The extended dataset created through augmentation, enhances the model's ability to generalize in real-world environments. </w:t>
+        <w:pStyle w:val="MDPI21heading1"/>
+      </w:pPr>
+      <w:r>
+        <w:t>4. Discussion</w:t>
       </w:r>
     </w:p>
     <w:p>
       <w:pPr>
         <w:pStyle w:val="MDPI31text"/>
-        <w:rPr>
-          <w:lang w:val="x-none"/>
-        </w:rPr>
-      </w:pPr>
-      <w:r>
-        <w:rPr>
-          <w:lang w:val="x-none"/>
-        </w:rPr>
-        <w:t xml:space="preserve">The evaluation of different machine learning models, including neural network architectures, has provided insights into their performance in classifying infant cries and have demonstrated the potential to achieve high precision and recall rates as indicated by the F1-scores obtained on the previously unseen test data. This dual emphasis on precision and recall is essential to minimize false positives while ensuring that actual cries are not missed. </w:t>
+      </w:pPr>
+      <w:r>
+        <w:rPr>
+          <w:lang w:val="x-none"/>
+        </w:rPr>
+        <w:t xml:space="preserve">The development of an effective baby monitoring system such as is described in this paper depends on the integration of both hardware and software components. </w:t>
+      </w:r>
+      <w:r>
+        <w:t xml:space="preserve">The key feature of the system is the baby cry detection model, which must achieve a high accuracy with minimal false positives for a robust performance in real-world conditions. </w:t>
+      </w:r>
+      <w:r>
+        <w:t>In this work</w:t>
+      </w:r>
+      <w:r>
+        <w:rPr>
+          <w:lang w:val="x-none"/>
+        </w:rPr>
+        <w:t>, we present an analysis of various machine learning models</w:t>
+      </w:r>
+      <w:r>
+        <w:t xml:space="preserve"> (including deep learning models)</w:t>
+      </w:r>
+      <w:r>
+        <w:rPr>
+          <w:lang w:val="x-none"/>
+        </w:rPr>
+        <w:t xml:space="preserve"> to determine the best option for such as system.</w:t>
+      </w:r>
+      <w:r>
+        <w:t xml:space="preserve"> In this analysis, we also include two feature spaces created from the recorded signals based on signal processing and we analyze the impact of training the encoding part of deep learning models.</w:t>
+      </w:r>
+      <w:r>
+        <w:rPr>
+          <w:lang w:val="x-none"/>
+        </w:rPr>
+        <w:t xml:space="preserve"> </w:t>
       </w:r>
     </w:p>
     <w:p>
       <w:pPr>
         <w:pStyle w:val="MDPI31text"/>
+        <w:rPr>
+          <w:lang w:val="x-none"/>
+        </w:rPr>
+      </w:pPr>
+      <w:r>
+        <w:rPr>
+          <w:lang w:val="x-none"/>
+        </w:rPr>
+        <w:t xml:space="preserve">The creation of a baby cry detection model necessitates a comprehensive dataset, which was compiled from various sources, ensuring a diverse range of cry sounds and other audio inputs for robustness. The extended dataset created through augmentation, enhances the model's ability to generalize in real-world environments. </w:t>
+      </w:r>
+    </w:p>
+    <w:p>
+      <w:pPr>
+        <w:pStyle w:val="MDPI31text"/>
+        <w:rPr>
+          <w:lang w:val="x-none"/>
+        </w:rPr>
+      </w:pPr>
+      <w:r>
+        <w:rPr>
+          <w:lang w:val="x-none"/>
+        </w:rPr>
+        <w:t xml:space="preserve">The evaluation of different machine learning models, including neural network architectures, has provided insights into their performance in classifying infant cries and have demonstrated the potential to achieve high precision and recall rates as indicated by the F1-scores obtained on the previously unseen test data. This dual emphasis on precision and recall is essential to minimize false positives while ensuring that actual cries are not missed. </w:t>
+      </w:r>
+    </w:p>
+    <w:p>
+      <w:pPr>
+        <w:pStyle w:val="MDPI31text"/>
       </w:pPr>
       <w:r>
         <w:rPr>
@@ -15758,10 +16787,7 @@
         <w:t xml:space="preserve">ks do not have this preference. </w:t>
       </w:r>
       <w:r>
-        <w:t xml:space="preserve">Normally, it is expected that </w:t>
-      </w:r>
-      <w:r>
-        <w:t xml:space="preserve">spectrogram-based feature extraction better preserves </w:t>
+        <w:t xml:space="preserve">Normally, it is expected that spectrogram-based feature extraction better preserves </w:t>
       </w:r>
       <w:r>
         <w:t>the</w:t>
@@ -15801,17 +16827,7 @@
         <w:t>data</w:t>
       </w:r>
       <w:r>
-        <w:t xml:space="preserve">, allowing deep </w:t>
-      </w:r>
-      <w:r>
-        <w:lastRenderedPageBreak/>
-        <w:t>learning architectures to distinguish between crying and back</w:t>
-      </w:r>
-      <w:r>
-        <w:t xml:space="preserve">ground noises more effectively, </w:t>
-      </w:r>
-      <w:r>
-        <w:t xml:space="preserve">while MFCCs, commonly used in speech processing, </w:t>
+        <w:t xml:space="preserve">, allowing deep learning architectures to distinguish between crying and background noises more effectively, while MFCCs, commonly used in speech processing, </w:t>
       </w:r>
       <w:proofErr w:type="gramStart"/>
       <w:r>
@@ -15819,27 +16835,91 @@
       </w:r>
       <w:proofErr w:type="gramEnd"/>
       <w:r>
-        <w:t xml:space="preserve"> </w:t>
-      </w:r>
-      <w:r>
-        <w:t>lose</w:t>
-      </w:r>
-      <w:r>
-        <w:t xml:space="preserve"> essential frequency-related information when applied to this specific task.</w:t>
-      </w:r>
-      <w:r>
-        <w:t xml:space="preserve"> However, our results suggest that more complex models require more complex data</w:t>
-      </w:r>
-      <w:r>
-        <w:t>, this is especially visible in the test accuracy obtained by the more complex models when applied on the MFCC data.</w:t>
-      </w:r>
-      <w:bookmarkStart w:id="3" w:name="_GoBack"/>
-      <w:bookmarkEnd w:id="3"/>
+        <w:t xml:space="preserve"> lose essential frequency-related information when applied to this specific task. However, our results suggest that more complex models require more complex data</w:t>
+      </w:r>
+      <w:r>
+        <w:t xml:space="preserve"> (as accuracy is lower in both </w:t>
+      </w:r>
+      <w:proofErr w:type="spellStart"/>
+      <w:r>
+        <w:t>trainining</w:t>
+      </w:r>
+      <w:proofErr w:type="spellEnd"/>
+      <w:r>
+        <w:t xml:space="preserve"> and testing for the MFCC data)</w:t>
+      </w:r>
+      <w:r>
+        <w:t xml:space="preserve">, this is especially visible in the test accuracy </w:t>
+      </w:r>
+      <w:r>
+        <w:t xml:space="preserve">and F1-score </w:t>
+      </w:r>
+      <w:r>
+        <w:t>obtained by the more complex models when applied on the MFCC data</w:t>
+      </w:r>
+      <w:r>
+        <w:t xml:space="preserve"> compared to the spectrogram data</w:t>
+      </w:r>
+      <w:r>
+        <w:t>.</w:t>
+      </w:r>
     </w:p>
     <w:p>
       <w:pPr>
         <w:pStyle w:val="MDPI31text"/>
-      </w:pPr>
+        <w:rPr>
+          <w:lang w:val="x-none"/>
+        </w:rPr>
+      </w:pPr>
+      <w:r>
+        <w:rPr>
+          <w:lang w:val="x-none"/>
+        </w:rPr>
+        <w:lastRenderedPageBreak/>
+        <w:t xml:space="preserve">For the non-frozen models, we observed that their performance is satisfactory only for the spectrogram features, while for the MFCC features, they are often unable to learn with the validation and test accuracy being close to that of random labelling. This is not the case for the frozen architectures, where the models are capable of learning from both the spectrograms and the MFCC features; however, the performance is slightly lower than that of non-frozen models combined with spectrogram features. The exception is the </w:t>
+      </w:r>
+      <w:proofErr w:type="spellStart"/>
+      <w:r>
+        <w:rPr>
+          <w:lang w:val="x-none"/>
+        </w:rPr>
+        <w:t>EfficientNet</w:t>
+      </w:r>
+      <w:proofErr w:type="spellEnd"/>
+      <w:r>
+        <w:rPr>
+          <w:lang w:val="x-none"/>
+        </w:rPr>
+        <w:t xml:space="preserve"> architecture which is able to learn only on the non-frozen setting combined with spectrogram features. Two models escape this pattern, specifically </w:t>
+      </w:r>
+      <w:proofErr w:type="spellStart"/>
+      <w:r>
+        <w:rPr>
+          <w:lang w:val="x-none"/>
+        </w:rPr>
+        <w:t>DenseNet</w:t>
+      </w:r>
+      <w:proofErr w:type="spellEnd"/>
+      <w:r>
+        <w:rPr>
+          <w:lang w:val="x-none"/>
+        </w:rPr>
+        <w:t xml:space="preserve"> and </w:t>
+      </w:r>
+      <w:proofErr w:type="spellStart"/>
+      <w:r>
+        <w:rPr>
+          <w:lang w:val="x-none"/>
+        </w:rPr>
+        <w:t>MobileNet</w:t>
+      </w:r>
+      <w:proofErr w:type="spellEnd"/>
+      <w:r>
+        <w:rPr>
+          <w:lang w:val="x-none"/>
+        </w:rPr>
+        <w:t xml:space="preserve">, which are capable of learning from both spectrogram and MFCC features regardless whether their layers are frozen or not. </w:t>
+      </w:r>
     </w:p>
     <w:p>
       <w:pPr>
@@ -15852,21 +16932,30 @@
         <w:rPr>
           <w:lang w:val="x-none"/>
         </w:rPr>
-        <w:t xml:space="preserve">For the non-frozen models, we observed that their performance is satisfactory only for the spectrogram features, while for the MFCC features, they are often unable to learn with the validation and test accuracy being close to that of random labelling. This is not the case for the frozen architectures, where the models are capable of learning from both the spectrograms and the MFCC features; however, the performance is slightly lower than that of non-frozen models combined with spectrogram features. The exception is the </w:t>
+        <w:t xml:space="preserve">Overall, from the results obtained, the best option is the non-frozen setting with spectrogram features, where the best performance is obtained by the ResNet50 architecture. However, a simpler architecture such as CNN3 with no </w:t>
       </w:r>
       <w:proofErr w:type="spellStart"/>
       <w:r>
         <w:rPr>
           <w:lang w:val="x-none"/>
         </w:rPr>
-        <w:t>EfficientNet</w:t>
+        <w:t>pretraining</w:t>
       </w:r>
       <w:proofErr w:type="spellEnd"/>
       <w:r>
         <w:rPr>
           <w:lang w:val="x-none"/>
         </w:rPr>
-        <w:t xml:space="preserve"> architecture which is able to learn only on the non-frozen setting combined with spectrogram features. Two models escape this pattern, specifically </w:t>
+        <w:t xml:space="preserve"> is capable of learning from both sets of features with satisfactory </w:t>
+      </w:r>
+      <w:r>
+        <w:t>performance (~3% decrease in testing F1-score and ~2% in testing accuracy)</w:t>
+      </w:r>
+      <w:r>
+        <w:rPr>
+          <w:lang w:val="x-none"/>
+        </w:rPr>
+        <w:t xml:space="preserve"> with a considerable lower amount of training time. For a more robust architecture, our results indicate that </w:t>
       </w:r>
       <w:proofErr w:type="spellStart"/>
       <w:r>
@@ -15894,132 +16983,350 @@
         <w:rPr>
           <w:lang w:val="x-none"/>
         </w:rPr>
-        <w:t xml:space="preserve">, which are capable of learning from both spectrogram and MFCC features regardless whether their layers are frozen or not. </w:t>
+        <w:t xml:space="preserve"> are the best options as they are capable of high accuracy on any combinations tested.</w:t>
       </w:r>
     </w:p>
     <w:p>
       <w:pPr>
         <w:pStyle w:val="MDPI31text"/>
-        <w:rPr>
-          <w:lang w:val="x-none"/>
-        </w:rPr>
-      </w:pPr>
-      <w:r>
-        <w:rPr>
-          <w:lang w:val="x-none"/>
-        </w:rPr>
-        <w:t xml:space="preserve">Overall, from the results obtained, the best option is the non-frozen setting with spectrogram features, where the best performance is obtained by the ResNet50 architecture. However, a simpler architecture such as CNN3 with no </w:t>
+      </w:pPr>
+      <w:r>
+        <w:rPr>
+          <w:lang w:val="x-none"/>
+        </w:rPr>
+        <w:tab/>
+      </w:r>
+      <w:r>
+        <w:rPr>
+          <w:lang w:val="x-none"/>
+        </w:rPr>
+        <w:t>While deep learning architectures achieved superior accuracy, it is worth noting that traditional machine learning models such as Random Forest (RF) and Support Vector Machines (SVM) performed surprisingly well</w:t>
+      </w:r>
+      <w:r>
+        <w:t xml:space="preserve"> for both training and testing, showing their ability to </w:t>
       </w:r>
       <w:proofErr w:type="spellStart"/>
       <w:r>
-        <w:rPr>
-          <w:lang w:val="x-none"/>
-        </w:rPr>
-        <w:t>pretraining</w:t>
+        <w:t>generalise</w:t>
       </w:r>
       <w:proofErr w:type="spellEnd"/>
       <w:r>
         <w:rPr>
           <w:lang w:val="x-none"/>
         </w:rPr>
-        <w:t xml:space="preserve"> is capable of learning from both sets of features with satisfactory accuracy with a considerable lower amount of training time. For a more performant and robust architecture, our results indicate that </w:t>
-      </w:r>
-      <w:proofErr w:type="spellStart"/>
-      <w:r>
-        <w:rPr>
-          <w:lang w:val="x-none"/>
-        </w:rPr>
-        <w:t>DenseNet</w:t>
-      </w:r>
-      <w:proofErr w:type="spellEnd"/>
-      <w:r>
-        <w:rPr>
-          <w:lang w:val="x-none"/>
-        </w:rPr>
-        <w:t xml:space="preserve"> and </w:t>
-      </w:r>
-      <w:proofErr w:type="spellStart"/>
-      <w:r>
-        <w:rPr>
-          <w:lang w:val="x-none"/>
-        </w:rPr>
-        <w:t>MobileNet</w:t>
-      </w:r>
-      <w:proofErr w:type="spellEnd"/>
-      <w:r>
-        <w:rPr>
-          <w:lang w:val="x-none"/>
-        </w:rPr>
-        <w:t xml:space="preserve"> are the best options as they are capable of high accuracy on any combinations tested.</w:t>
+        <w:t>.</w:t>
+      </w:r>
+      <w:r>
+        <w:t xml:space="preserve"> </w:t>
+      </w:r>
+      <w:r>
+        <w:t>RF achieved an accuracy of 96.8% on spectrograms, making it competitive with several deep learning models.</w:t>
+      </w:r>
+      <w:r>
+        <w:t xml:space="preserve"> </w:t>
+      </w:r>
+      <w:r>
+        <w:t>SVM performed well (92.3%) but was slightly less effective than RF and CNN-based architectures.</w:t>
+      </w:r>
+      <w:r>
+        <w:t xml:space="preserve"> </w:t>
+      </w:r>
+      <w:r>
+        <w:t xml:space="preserve">This suggests that in </w:t>
+      </w:r>
+      <w:r>
+        <w:rPr>
+          <w:bCs/>
+        </w:rPr>
+        <w:t>low-computational environments</w:t>
+      </w:r>
+      <w:r>
+        <w:t xml:space="preserve"> or situations where deep learning is impractical, </w:t>
+      </w:r>
+      <w:r>
+        <w:rPr>
+          <w:bCs/>
+        </w:rPr>
+        <w:t>RF can serve as a viable alternative</w:t>
+      </w:r>
+      <w:r>
+        <w:t xml:space="preserve"> for infant cry detection. However, deep learning models retain an advantage in their ability to generalize across </w:t>
+      </w:r>
+      <w:r>
+        <w:rPr>
+          <w:bCs/>
+        </w:rPr>
+        <w:t>more complex and diverse datasets</w:t>
+      </w:r>
+      <w:r>
+        <w:t>.</w:t>
       </w:r>
     </w:p>
     <w:p>
       <w:pPr>
         <w:pStyle w:val="MDPI31text"/>
-        <w:rPr>
-          <w:lang w:val="x-none"/>
-        </w:rPr>
-      </w:pPr>
-      <w:r>
-        <w:rPr>
-          <w:lang w:val="x-none"/>
-        </w:rPr>
-        <w:tab/>
-        <w:t xml:space="preserve">The best training accuracy was obtained by the machine learning models (SVM and RF), with RF having a comparable performance on the testing data with the neural network models, yet still lower than the more performant models. </w:t>
+      </w:pPr>
+      <w:r>
+        <w:rPr>
+          <w:lang w:val="x-none"/>
+        </w:rPr>
+        <w:t xml:space="preserve">In summary, the baby monitoring system proposed in this study is based on and necessitates an automatic cry detection model. We have </w:t>
+      </w:r>
+      <w:proofErr w:type="spellStart"/>
+      <w:r>
+        <w:rPr>
+          <w:lang w:val="x-none"/>
+        </w:rPr>
+        <w:t>analysed</w:t>
+      </w:r>
+      <w:proofErr w:type="spellEnd"/>
+      <w:r>
+        <w:rPr>
+          <w:lang w:val="x-none"/>
+        </w:rPr>
+        <w:t xml:space="preserve"> several architectures with various feature types on a comprehensive dataset to determine the best approach for the detection of infant cries in various real-world conditions and environments. </w:t>
+      </w:r>
+      <w:r>
+        <w:rPr>
+          <w:lang w:val="x-none"/>
+        </w:rPr>
+        <w:t xml:space="preserve">Our findings suggest that deep learning-based baby cry detection is a viable and highly accurate solution for real-world monitoring systems. Among the models tested, ResNet50, </w:t>
+      </w:r>
+      <w:proofErr w:type="spellStart"/>
+      <w:r>
+        <w:rPr>
+          <w:lang w:val="x-none"/>
+        </w:rPr>
+        <w:t>DenseNet</w:t>
+      </w:r>
+      <w:proofErr w:type="spellEnd"/>
+      <w:r>
+        <w:rPr>
+          <w:lang w:val="x-none"/>
+        </w:rPr>
+        <w:t xml:space="preserve">, and </w:t>
+      </w:r>
+      <w:proofErr w:type="spellStart"/>
+      <w:r>
+        <w:rPr>
+          <w:lang w:val="x-none"/>
+        </w:rPr>
+        <w:t>MobileNet</w:t>
+      </w:r>
+      <w:proofErr w:type="spellEnd"/>
+      <w:r>
+        <w:rPr>
+          <w:lang w:val="x-none"/>
+        </w:rPr>
+        <w:t xml:space="preserve"> performed the best, particularly when trained on spectrogram features and fine-tuned. While traditional machine learning models like Random Forest provide a competitive alternative, deep learning remains the superior approach for real-time, hig</w:t>
+      </w:r>
+      <w:r>
+        <w:rPr>
+          <w:lang w:val="x-none"/>
+        </w:rPr>
+        <w:t>h-accuracy detection.</w:t>
+      </w:r>
+      <w:r>
+        <w:t xml:space="preserve"> </w:t>
+      </w:r>
+      <w:r>
+        <w:rPr>
+          <w:lang w:val="x-none"/>
+        </w:rPr>
+        <w:t>Moving forward, improving model efficiency, reducing false positives, and integrating multimodal data sources will be key in making AI-driven baby monitoring systems more practical and accessible.</w:t>
+      </w:r>
+      <w:r>
+        <w:t xml:space="preserve"> Future work could</w:t>
+      </w:r>
+      <w:r>
+        <w:t xml:space="preserve"> also</w:t>
+      </w:r>
+      <w:r>
+        <w:t xml:space="preserve"> encompass a more comprehensive dataset with various sounds from a baby’s repertoire in order to classify more precisely the current state of the infant. </w:t>
       </w:r>
     </w:p>
     <w:p>
       <w:pPr>
         <w:pStyle w:val="MDPI31text"/>
-        <w:rPr>
-          <w:lang w:val="x-none"/>
-        </w:rPr>
-      </w:pPr>
-      <w:r>
-        <w:rPr>
-          <w:lang w:val="x-none"/>
-        </w:rPr>
-        <w:t xml:space="preserve">In summary, the baby monitoring system proposed in this study is based on and necessitates an automatic cry detection model. We have </w:t>
-      </w:r>
-      <w:proofErr w:type="spellStart"/>
-      <w:r>
-        <w:rPr>
-          <w:lang w:val="x-none"/>
-        </w:rPr>
-        <w:t>analysed</w:t>
-      </w:r>
-      <w:proofErr w:type="spellEnd"/>
-      <w:r>
-        <w:rPr>
-          <w:lang w:val="x-none"/>
-        </w:rPr>
-        <w:t xml:space="preserve"> several architectures with various feature types on a comprehensive dataset to determine the best approach for the detection of infant cries in various real-world conditions and environments. Future work could explore further enhancements to the model or other architectures and expanding the dataset with additional diverse audio samples.</w:t>
-      </w:r>
+        <w:ind w:left="0" w:firstLine="0"/>
+      </w:pPr>
     </w:p>
     <w:p>
       <w:pPr>
-        <w:pStyle w:val="MDPI31text"/>
-      </w:pPr>
+        <w:pStyle w:val="MDPI62backmatter"/>
+      </w:pPr>
+      <w:r>
+        <w:rPr>
+          <w:b/>
+        </w:rPr>
+        <w:t>Author Contributions:</w:t>
+      </w:r>
+      <w:r>
+        <w:t xml:space="preserve"> </w:t>
+      </w:r>
     </w:p>
     <w:p>
       <w:pPr>
         <w:pStyle w:val="MDPI62backmatter"/>
-        <w:spacing w:before="240"/>
-      </w:pPr>
-      <w:r>
-        <w:rPr>
-          <w:b/>
-        </w:rPr>
-        <w:t>Supplementary Materials:</w:t>
-      </w:r>
-      <w:r>
-        <w:rPr>
-          <w:b/>
-        </w:rPr>
-        <w:t xml:space="preserve"> </w:t>
-      </w:r>
-      <w:r>
-        <w:t>The following supporting information can be downloaded at: www.mdpi.com/xxx/s1, Figure S1: title; Table S1: title; Video S1: title.</w:t>
+      </w:pPr>
+      <w:r>
+        <w:t xml:space="preserve">Conceptualization, </w:t>
+      </w:r>
+      <w:r>
+        <w:t>E.R.A</w:t>
+      </w:r>
+      <w:r>
+        <w:t>.</w:t>
+      </w:r>
+      <w:r>
+        <w:t>, B.I.</w:t>
+      </w:r>
+      <w:r>
+        <w:t xml:space="preserve"> and </w:t>
+      </w:r>
+      <w:r>
+        <w:t>D.M.H.; methodology, E.R.A</w:t>
+      </w:r>
+      <w:r>
+        <w:t>.</w:t>
+      </w:r>
+      <w:r>
+        <w:t>, B.I.</w:t>
+      </w:r>
+      <w:r>
+        <w:t xml:space="preserve"> and </w:t>
+      </w:r>
+      <w:r>
+        <w:t>D.M.H</w:t>
+      </w:r>
+      <w:r>
+        <w:t>.</w:t>
+      </w:r>
+      <w:r>
+        <w:t xml:space="preserve">; software, </w:t>
+      </w:r>
+      <w:r>
+        <w:t>E.R.A. and D.M.H.</w:t>
+      </w:r>
+      <w:r>
+        <w:t xml:space="preserve">; validation, </w:t>
+      </w:r>
+      <w:r>
+        <w:t>E.R.A</w:t>
+      </w:r>
+      <w:r>
+        <w:t>.</w:t>
+      </w:r>
+      <w:r>
+        <w:t>, B.I.</w:t>
+      </w:r>
+      <w:r>
+        <w:t xml:space="preserve"> and </w:t>
+      </w:r>
+      <w:r>
+        <w:t>D.M.H.; formal analysis, E.R.A</w:t>
+      </w:r>
+      <w:r>
+        <w:t>.</w:t>
+      </w:r>
+      <w:r>
+        <w:t>, B.I.</w:t>
+      </w:r>
+      <w:r>
+        <w:t xml:space="preserve"> and </w:t>
+      </w:r>
+      <w:r>
+        <w:t>D.M.H.</w:t>
+      </w:r>
+      <w:r>
+        <w:t xml:space="preserve">; investigation, </w:t>
+      </w:r>
+      <w:r>
+        <w:t>E.R.A</w:t>
+      </w:r>
+      <w:r>
+        <w:t>.</w:t>
+      </w:r>
+      <w:r>
+        <w:t>, B.I.</w:t>
+      </w:r>
+      <w:r>
+        <w:t xml:space="preserve"> and </w:t>
+      </w:r>
+      <w:r>
+        <w:t>D.M.H</w:t>
+      </w:r>
+      <w:r>
+        <w:t>.; resources,</w:t>
+      </w:r>
+      <w:r>
+        <w:t xml:space="preserve"> -</w:t>
+      </w:r>
+      <w:r>
+        <w:t xml:space="preserve">; data curation, </w:t>
+      </w:r>
+      <w:r>
+        <w:t>E.R.A. and D.M.H</w:t>
+      </w:r>
+      <w:r>
+        <w:t xml:space="preserve">.; writing—original draft preparation, </w:t>
+      </w:r>
+      <w:r>
+        <w:t>E.R.A. and D.M.H.</w:t>
+      </w:r>
+      <w:r>
+        <w:t xml:space="preserve">; writing—review and editing, </w:t>
+      </w:r>
+      <w:r>
+        <w:t>E.R.A</w:t>
+      </w:r>
+      <w:r>
+        <w:t>.</w:t>
+      </w:r>
+      <w:r>
+        <w:t>, B.I.</w:t>
+      </w:r>
+      <w:r>
+        <w:t xml:space="preserve"> and </w:t>
+      </w:r>
+      <w:r>
+        <w:t>D.M.H</w:t>
+      </w:r>
+      <w:r>
+        <w:t>.; visual</w:t>
+      </w:r>
+      <w:r>
+        <w:t>ization, E.R.A</w:t>
+      </w:r>
+      <w:r>
+        <w:t>.</w:t>
+      </w:r>
+      <w:r>
+        <w:t>, B.I.</w:t>
+      </w:r>
+      <w:r>
+        <w:t xml:space="preserve"> and </w:t>
+      </w:r>
+      <w:r>
+        <w:t>D.M.H</w:t>
+      </w:r>
+      <w:r>
+        <w:t>.; supervision, E.R.A. and B.I.</w:t>
+      </w:r>
+      <w:r>
+        <w:t xml:space="preserve">; project administration, </w:t>
+      </w:r>
+      <w:r>
+        <w:t>E.R.A. and B.I</w:t>
+      </w:r>
+      <w:r>
+        <w:t>.; funding acquisition</w:t>
+      </w:r>
+      <w:r>
+        <w:t>, -</w:t>
+      </w:r>
+      <w:r>
+        <w:t>. All authors have read and agreed to the published version of the manuscript.</w:t>
       </w:r>
     </w:p>
     <w:p>
@@ -16030,38 +17337,10 @@
         <w:rPr>
           <w:b/>
         </w:rPr>
-        <w:t>Author Contributions:</w:t>
-      </w:r>
-      <w:r>
-        <w:t xml:space="preserve"> For research articles with several authors, a short paragraph specifying their individual contributions must be provided. The following statements should be used “Conceptualization, X.X. and Y.Y.; methodology, X.X.; software, X.X.; validation, X.X., Y.Y. and Z.Z.; formal analysis, X.X.; investigation, X.X.; resources, X.X.; data curation, X.X.; writing—original draft preparation, X.X.; writing—review and editing, X.X.; visualization, X.X.; supervision, X.X.; project administration, X.X.; funding acquisition, Y.Y. All authors have read and agreed to the published version of the manuscript.”</w:t>
-      </w:r>
-      <w:r>
-        <w:t xml:space="preserve"> </w:t>
-      </w:r>
-      <w:r>
-        <w:t xml:space="preserve">Please turn to the </w:t>
-      </w:r>
-      <w:hyperlink r:id="rId9" w:history="1">
-        <w:proofErr w:type="spellStart"/>
-        <w:r>
-          <w:rPr>
-            <w:rStyle w:val="Hyperlink"/>
-          </w:rPr>
-          <w:t>CRediT</w:t>
-        </w:r>
-        <w:proofErr w:type="spellEnd"/>
-        <w:r>
-          <w:rPr>
-            <w:rStyle w:val="Hyperlink"/>
-          </w:rPr>
-          <w:t xml:space="preserve"> taxonomy</w:t>
-        </w:r>
-      </w:hyperlink>
-      <w:r>
-        <w:t xml:space="preserve"> </w:t>
-      </w:r>
-      <w:r>
-        <w:t>for the term explanation. Authorship must be limited to those who have contributed substantially to the work reported.</w:t>
+        <w:t xml:space="preserve">Funding: </w:t>
+      </w:r>
+      <w:r>
+        <w:t>This research received no external funding.</w:t>
       </w:r>
     </w:p>
     <w:p>
@@ -16072,94 +17351,301 @@
         <w:rPr>
           <w:b/>
         </w:rPr>
-        <w:t>Funding:</w:t>
-      </w:r>
-      <w:r>
-        <w:t xml:space="preserve"> Please add: “This research received no external funding” or “This research was funded by NAME OF FUNDER, grant number XXX” and “The APC was funded by XXX”. Check carefully that the details given are accurate and use the standard spelling of funding agency names at https://search.crossref.org/</w:t>
-      </w:r>
-      <w:r>
-        <w:t xml:space="preserve">funding. </w:t>
-      </w:r>
-      <w:r>
-        <w:t xml:space="preserve">Any errors may affect your future </w:t>
-      </w:r>
-      <w:r>
-        <w:t>funding.</w:t>
+        <w:lastRenderedPageBreak/>
+        <w:t>Institutional Review Board Statement</w:t>
+      </w:r>
+      <w:r>
+        <w:rPr>
+          <w:b/>
+        </w:rPr>
+        <w:t xml:space="preserve">: </w:t>
+      </w:r>
+      <w:r>
+        <w:t>Not applicable.</w:t>
       </w:r>
     </w:p>
     <w:p>
       <w:pPr>
         <w:pStyle w:val="MDPI62backmatter"/>
+      </w:pPr>
+      <w:r>
         <w:rPr>
           <w:b/>
         </w:rPr>
-      </w:pPr>
-      <w:bookmarkStart w:id="4" w:name="_Hlk89945590"/>
-      <w:bookmarkStart w:id="5" w:name="_Hlk60054323"/>
+        <w:t>Informed Consent Statement</w:t>
+      </w:r>
       <w:r>
         <w:rPr>
           <w:b/>
         </w:rPr>
-        <w:t xml:space="preserve">Institutional Review Board Statement: </w:t>
-      </w:r>
-      <w:r>
-        <w:t xml:space="preserve">In this section, you should add the Institutional Review Board Statement and approval number, if relevant to your study. You might choose to exclude this </w:t>
-      </w:r>
-      <w:r>
-        <w:lastRenderedPageBreak/>
-        <w:t xml:space="preserve">statement if the study did not require ethical approval. Please note that the Editorial Office might ask you for further information. Please add “The study was conducted in accordance with the Declaration of Helsinki, and approved by the Institutional Review Board (or Ethics Committee) of NAME OF INSTITUTE (protocol code XXX and date of approval).” for studies involving humans. OR “The animal study </w:t>
-      </w:r>
-      <w:r>
-        <w:t>protocol</w:t>
-      </w:r>
-      <w:r>
-        <w:t xml:space="preserve"> was approved by the Institutional Review Board (or Ethics Committee) of NAME OF INSTITUTE (protocol code XXX and date of approval).” for studies involving animals. OR “Ethical review and approval were waived for this study due to REASON (please provide a detailed justification).” OR “Not applicable” for studies not involving humans or animals.</w:t>
-      </w:r>
-    </w:p>
-    <w:bookmarkEnd w:id="4"/>
-    <w:p>
-      <w:pPr>
-        <w:pStyle w:val="MDPI62backmatter"/>
-        <w:spacing w:after="0"/>
-      </w:pPr>
-      <w:r>
-        <w:rPr>
-          <w:b/>
-        </w:rPr>
-        <w:t xml:space="preserve">Informed Consent Statement: </w:t>
-      </w:r>
-      <w:r>
-        <w:t>Any research article describing a study involving humans should contain this statement. Please add “Informed consent was obtained from all subjects involved in the study.” OR “Patient consent was waived due to REASON (please provide a detailed justification).” OR “</w:t>
+        <w:t xml:space="preserve">: </w:t>
       </w:r>
       <w:r>
         <w:t>Not applicable.</w:t>
-      </w:r>
-      <w:r>
-        <w:t>” for studies not involving humans. You might also choose to exclude this statement if the study did not involve humans.</w:t>
       </w:r>
     </w:p>
     <w:p>
       <w:pPr>
-        <w:pStyle w:val="MDPI62backmatter"/>
-        <w:ind w:firstLine="425"/>
-      </w:pPr>
-      <w:r>
-        <w:t>Written informed consent for publication must be obtained from participating patients who can be identified (including by the patients themselves). Please state “Written informed consent has been obtained from the patient(s) to publish this paper” if applicable.</w:t>
-      </w:r>
-    </w:p>
-    <w:bookmarkEnd w:id="5"/>
-    <w:p>
-      <w:pPr>
-        <w:pStyle w:val="MDPI62backmatter"/>
+        <w:pStyle w:val="MDPI31text"/>
+        <w:spacing w:after="240"/>
+        <w:ind w:firstLine="0"/>
+        <w:rPr>
+          <w:sz w:val="18"/>
+        </w:rPr>
       </w:pPr>
       <w:r>
         <w:rPr>
           <w:b/>
+          <w:sz w:val="18"/>
         </w:rPr>
         <w:t>Data Availability Statement:</w:t>
       </w:r>
       <w:r>
-        <w:t xml:space="preserve"> We encourage all authors of articles published in MDPI journals to share their research data. In this section, please provide details regarding where data supporting reported results can be found, including links to publicly archived datasets analyzed or generated during the study. Where no new data were created, or where data is unavailable due to privacy or ethical restrictions, a statement is still required. Suggested Data Availability Statements are available in section “MDPI Research Data Policies” at https://www.mdpi.com/ethics.</w:t>
+        <w:rPr>
+          <w:sz w:val="18"/>
+        </w:rPr>
+        <w:t xml:space="preserve"> The data used in this study is openly available: </w:t>
+      </w:r>
+      <w:proofErr w:type="spellStart"/>
+      <w:r>
+        <w:rPr>
+          <w:sz w:val="18"/>
+        </w:rPr>
+        <w:t>CryCeleb</w:t>
+      </w:r>
+      <w:proofErr w:type="spellEnd"/>
+      <w:r>
+        <w:rPr>
+          <w:sz w:val="18"/>
+        </w:rPr>
+        <w:t xml:space="preserve"> </w:t>
+      </w:r>
+      <w:r>
+        <w:rPr>
+          <w:sz w:val="18"/>
+        </w:rPr>
+        <w:fldChar w:fldCharType="begin"/>
+      </w:r>
+      <w:r>
+        <w:rPr>
+          <w:sz w:val="18"/>
+        </w:rPr>
+        <w:instrText xml:space="preserve"> ADDIN ZOTERO_ITEM CSL_CITATION {"citationID":"NaCrqf48","properties":{"formattedCitation":"[7]","plainCitation":"[7]","noteIndex":0},"citationItems":[{"id":493,"uris":["http://zotero.org/users/8619560/items/PWUVC2SV"],"itemData":{"id":493,"type":"article","abstract":"This paper describes the Ubenwa CryCeleb dataset - a labeled collection of infant cries - and the accompanying CryCeleb 2023 task, which is a public speaker verification challenge based on cry sounds. We released more than 6 hours of manually segmented cry sounds from 786 newborns for academic use, aiming to encourage research in infant cry analysis. The inaugural public competition attracted 59 participants, 11 of whom improved the baseline performance. The top-performing system achieved a significant improvement scoring 25.8% equal error rate, which is still far from the performance of state-of-the-art adult speaker verification systems. Therefore, we believe there is room for further research on this dataset, potentially extending beyond the verification task.","DOI":"10.48550/arXiv.2305.00969","note":"arXiv:2305.00969 [cs, eess]","number":"arXiv:2305.00969","publisher":"arXiv","source":"arXiv.org","title":"CryCeleb: A Speaker Verification Dataset Based on Infant Cry Sounds","title-short":"CryCeleb","URL":"http://arxiv.org/abs/2305.00969","author":[{"family":"Budaghyan","given":"David"},{"family":"Onu","given":"Charles C."},{"family":"Gorin","given":"Arsenii"},{"family":"Subakan","given":"Cem"},{"family":"Precup","given":"Doina"}],"accessed":{"date-parts":[["2024",7,11]]},"issued":{"date-parts":[["2024",3,21]]}}}],"schema":"https://github.com/citation-style-language/schema/raw/master/csl-citation.json"} </w:instrText>
+      </w:r>
+      <w:r>
+        <w:rPr>
+          <w:sz w:val="18"/>
+        </w:rPr>
+        <w:fldChar w:fldCharType="separate"/>
+      </w:r>
+      <w:r>
+        <w:rPr>
+          <w:sz w:val="18"/>
+          <w:lang w:val="x-none"/>
+        </w:rPr>
+        <w:t>[7]</w:t>
+      </w:r>
+      <w:r>
+        <w:rPr>
+          <w:sz w:val="18"/>
+        </w:rPr>
+        <w:fldChar w:fldCharType="end"/>
+      </w:r>
+      <w:r>
+        <w:rPr>
+          <w:sz w:val="18"/>
+        </w:rPr>
+        <w:t xml:space="preserve">, </w:t>
+      </w:r>
+      <w:proofErr w:type="spellStart"/>
+      <w:r>
+        <w:rPr>
+          <w:sz w:val="18"/>
+        </w:rPr>
+        <w:t>Donateacry</w:t>
+      </w:r>
+      <w:proofErr w:type="spellEnd"/>
+      <w:r>
+        <w:rPr>
+          <w:sz w:val="18"/>
+        </w:rPr>
+        <w:t xml:space="preserve"> </w:t>
+      </w:r>
+      <w:r>
+        <w:rPr>
+          <w:sz w:val="18"/>
+        </w:rPr>
+        <w:fldChar w:fldCharType="begin"/>
+      </w:r>
+      <w:r>
+        <w:rPr>
+          <w:sz w:val="18"/>
+        </w:rPr>
+        <w:instrText xml:space="preserve"> ADDIN ZOTERO_ITEM CSL_CITATION {"citationID":"CiyKAfYJ","properties":{"formattedCitation":"[8]","plainCitation":"[8]","noteIndex":0},"citationItems":[{"id":494,"uris":["http://zotero.org/users/8619560/items/W4JAWEA8"],"itemData":{"id":494,"type":"software","abstract":"An infant cry audio corpus that's being built through the Donate-a-cry campaign - see http://donateacry.com","note":"original-date: 2015-07-23T09:44:33Z","source":"GitHub","title":"gveres/donateacry-corpus","URL":"https://github.com/gveres/donateacry-corpus","author":[{"family":"Veres","given":"Gabor"}],"accessed":{"date-parts":[["2024",7,11]]},"issued":{"date-parts":[["2024",7,2]]}}}],"schema":"https://github.com/citation-style-language/schema/raw/master/csl-citation.json"} </w:instrText>
+      </w:r>
+      <w:r>
+        <w:rPr>
+          <w:sz w:val="18"/>
+        </w:rPr>
+        <w:fldChar w:fldCharType="separate"/>
+      </w:r>
+      <w:r>
+        <w:rPr>
+          <w:sz w:val="18"/>
+          <w:lang w:val="x-none"/>
+        </w:rPr>
+        <w:t>[8]</w:t>
+      </w:r>
+      <w:r>
+        <w:rPr>
+          <w:sz w:val="18"/>
+        </w:rPr>
+        <w:fldChar w:fldCharType="end"/>
+      </w:r>
+      <w:r>
+        <w:rPr>
+          <w:sz w:val="18"/>
+        </w:rPr>
+        <w:t xml:space="preserve">, </w:t>
+      </w:r>
+      <w:proofErr w:type="spellStart"/>
+      <w:r>
+        <w:rPr>
+          <w:sz w:val="18"/>
+        </w:rPr>
+        <w:t>LibriSpeech</w:t>
+      </w:r>
+      <w:proofErr w:type="spellEnd"/>
+      <w:r>
+        <w:rPr>
+          <w:sz w:val="18"/>
+        </w:rPr>
+        <w:t xml:space="preserve"> </w:t>
+      </w:r>
+      <w:r>
+        <w:rPr>
+          <w:sz w:val="18"/>
+        </w:rPr>
+        <w:fldChar w:fldCharType="begin"/>
+      </w:r>
+      <w:r>
+        <w:rPr>
+          <w:sz w:val="18"/>
+        </w:rPr>
+        <w:instrText xml:space="preserve"> ADDIN ZOTERO_ITEM CSL_CITATION {"citationID":"GHlSf80u","properties":{"formattedCitation":"[9]","plainCitation":"[9]","noteIndex":0},"citationItems":[{"id":495,"uris":["http://zotero.org/users/8619560/items/UHJHA3HA"],"itemData":{"id":495,"type":"webpage","title":"Librispeech: An ASR corpus based on public domain audio books | IEEE Conference Publication | IEEE Xplore","URL":"https://ieeexplore.ieee.org/document/7178964","accessed":{"date-parts":[["2024",7,11]]}}}],"schema":"https://github.com/citation-style-language/schema/raw/master/csl-citation.json"} </w:instrText>
+      </w:r>
+      <w:r>
+        <w:rPr>
+          <w:sz w:val="18"/>
+        </w:rPr>
+        <w:fldChar w:fldCharType="separate"/>
+      </w:r>
+      <w:r>
+        <w:rPr>
+          <w:sz w:val="18"/>
+          <w:lang w:val="x-none"/>
+        </w:rPr>
+        <w:t>[9]</w:t>
+      </w:r>
+      <w:r>
+        <w:rPr>
+          <w:sz w:val="18"/>
+        </w:rPr>
+        <w:fldChar w:fldCharType="end"/>
+      </w:r>
+      <w:r>
+        <w:rPr>
+          <w:sz w:val="18"/>
+        </w:rPr>
+        <w:t xml:space="preserve">, Infant’s Cry Sound </w:t>
+      </w:r>
+      <w:r>
+        <w:rPr>
+          <w:sz w:val="18"/>
+        </w:rPr>
+        <w:fldChar w:fldCharType="begin"/>
+      </w:r>
+      <w:r>
+        <w:rPr>
+          <w:sz w:val="18"/>
+        </w:rPr>
+        <w:instrText xml:space="preserve"> ADDIN ZOTERO_ITEM CSL_CITATION {"citationID":"z2QzyDoO","properties":{"formattedCitation":"[10]","plainCitation":"[10]","noteIndex":0},"citationItems":[{"id":492,"uris":["http://zotero.org/users/8619560/items/RBGRRJBN"],"itemData":{"id":492,"type":"paper-conference","abstract":"Crying is a communication method used by infants given the limitations of language. Parents or nannies who have never had the experience to take care of the baby will experience anxiety when the infant is crying. Therefore, we need a way to understand about infant's cry and apply the formula. This research develops a system to classify the infant's cry sound using MACF (Mel-Frequency Cepstrum Coefficients) feature extraction and BNN (Backpropagation Neural Network) based on voice type. It is classified into 3 classes: hungry, discomfort, and tired. A voice input must be ascertained as infant's cry sound which using 3 features extraction (pitch with 2 approaches: Modified Autocorrelation Function and Cepstrum Pitch Determination, Energy, and Harmonic Ratio). The features coefficients of MFCC are furthermore classified by Backpropagation Neural Network. The experiment shows that the system can classify the infant's cry sound quite well, with 30 coefficients and 10 neurons in the hidden layer.","container-title":"2016 2nd International Conference on Science and Technology-Computer (ICST)","DOI":"10.1109/ICSTC.2016.7877367","event-title":"2016 2nd International Conference on Science and Technology-Computer (ICST)","page":"160-166","source":"IEEE Xplore","title":"Infant's cry sound classification using Mel-Frequency Cepstrum Coefficients feature extraction and Backpropagation Neural Network","URL":"https://ieeexplore.ieee.org/document/7877367","author":[{"family":"Rosita","given":"Yesy Diah"},{"family":"Junaedi","given":"Hartarto"}],"accessed":{"date-parts":[["2024",7,11]]},"issued":{"date-parts":[["2016",10]]}}}],"schema":"https://github.com/citation-style-language/schema/raw/master/csl-citation.json"} </w:instrText>
+      </w:r>
+      <w:r>
+        <w:rPr>
+          <w:sz w:val="18"/>
+        </w:rPr>
+        <w:fldChar w:fldCharType="separate"/>
+      </w:r>
+      <w:r>
+        <w:rPr>
+          <w:sz w:val="18"/>
+          <w:lang w:val="x-none"/>
+        </w:rPr>
+        <w:t>[10]</w:t>
+      </w:r>
+      <w:r>
+        <w:rPr>
+          <w:sz w:val="18"/>
+        </w:rPr>
+        <w:fldChar w:fldCharType="end"/>
+      </w:r>
+      <w:r>
+        <w:rPr>
+          <w:sz w:val="18"/>
+        </w:rPr>
+        <w:t xml:space="preserve">, </w:t>
+      </w:r>
+      <w:proofErr w:type="spellStart"/>
+      <w:r>
+        <w:rPr>
+          <w:sz w:val="18"/>
+        </w:rPr>
+        <w:t>SilentBabyMonitor</w:t>
+      </w:r>
+      <w:proofErr w:type="spellEnd"/>
+      <w:r>
+        <w:rPr>
+          <w:sz w:val="18"/>
+        </w:rPr>
+        <w:t xml:space="preserve"> </w:t>
+      </w:r>
+      <w:r>
+        <w:rPr>
+          <w:sz w:val="18"/>
+        </w:rPr>
+        <w:fldChar w:fldCharType="begin"/>
+      </w:r>
+      <w:r>
+        <w:rPr>
+          <w:sz w:val="18"/>
+        </w:rPr>
+        <w:instrText xml:space="preserve"> ADDIN ZOTERO_ITEM CSL_CITATION {"citationID":"Tj2RAYl3","properties":{"formattedCitation":"[11]","plainCitation":"[11]","noteIndex":0},"citationItems":[{"id":491,"uris":["http://zotero.org/users/8619560/items/D9LJ3XBV"],"itemData":{"id":491,"type":"software","abstract":"Sound Classification (CNN)","genre":"Python","note":"original-date: 2018-05-27T22:10:22Z","source":"GitHub","title":"eunbeejang/SilentBabyMonitor","URL":"https://github.com/eunbeejang/SilentBabyMonitor","author":[{"family":"Jang","given":"Andrea Eunbee"}],"accessed":{"date-parts":[["2024",7,11]]},"issued":{"date-parts":[["2024",7,10]]}}}],"schema":"https://github.com/citation-style-language/schema/raw/master/csl-citation.json"} </w:instrText>
+      </w:r>
+      <w:r>
+        <w:rPr>
+          <w:sz w:val="18"/>
+        </w:rPr>
+        <w:fldChar w:fldCharType="separate"/>
+      </w:r>
+      <w:r>
+        <w:rPr>
+          <w:sz w:val="18"/>
+          <w:lang w:val="x-none"/>
+        </w:rPr>
+        <w:t>[11]</w:t>
+      </w:r>
+      <w:r>
+        <w:rPr>
+          <w:sz w:val="18"/>
+        </w:rPr>
+        <w:fldChar w:fldCharType="end"/>
+      </w:r>
+      <w:r>
+        <w:rPr>
+          <w:sz w:val="18"/>
+        </w:rPr>
+        <w:t>.</w:t>
       </w:r>
     </w:p>
     <w:p>
@@ -16170,316 +17656,23 @@
         <w:rPr>
           <w:b/>
         </w:rPr>
-        <w:t>Acknowledgments:</w:t>
-      </w:r>
-      <w:r>
-        <w:t xml:space="preserve"> </w:t>
-      </w:r>
-      <w:r>
-        <w:t xml:space="preserve">In this section, you can acknowledge </w:t>
-      </w:r>
-      <w:r>
-        <w:t>any support given which is not covered by the author contribution or funding sections. This may include administrative and technical support, or donations in kind (e.g., materials used for experiments).</w:t>
+        <w:t>Conflicts of Interest:</w:t>
+      </w:r>
+      <w:r>
+        <w:t xml:space="preserve"> The </w:t>
+      </w:r>
+      <w:r>
+        <w:t xml:space="preserve">authors declare no conflicts of </w:t>
+      </w:r>
+      <w:r>
+        <w:t>interest.</w:t>
       </w:r>
     </w:p>
     <w:p>
       <w:pPr>
         <w:pStyle w:val="MDPI62backmatter"/>
       </w:pPr>
-      <w:r>
-        <w:rPr>
-          <w:b/>
-        </w:rPr>
-        <w:t>Conflicts of Interest:</w:t>
-      </w:r>
-      <w:r>
-        <w:t xml:space="preserve"> Declare conflicts of interest or state “The </w:t>
-      </w:r>
-      <w:r>
-        <w:t xml:space="preserve">authors declare no conflicts of </w:t>
-      </w:r>
-      <w:r>
-        <w:t xml:space="preserve">interest.” Authors must identify and declare any personal circumstances or interest that may be perceived as inappropriately influencing the representation or interpretation of reported research results. </w:t>
-      </w:r>
-      <w:r>
-        <w:t>Any role of the funders in the design of the study; in the collection, analyses or interpretation of data; in the writing of the manuscript; or in the decision to publish the results must be declared in this section</w:t>
-      </w:r>
-      <w:r>
-        <w:t>. If there is no role, please state “</w:t>
-      </w:r>
-      <w:r>
-        <w:t>The funders had no role in the design of the study; in the collection, analyses, or interpretation of data; in the writing of the manuscript; or in the decision to publish the results</w:t>
-      </w:r>
-      <w:r>
-        <w:t>”.</w:t>
-      </w:r>
     </w:p>
-    <w:p>
-      <w:pPr>
-        <w:pStyle w:val="MDPI21heading1"/>
-        <w:rPr>
-          <w:szCs w:val="24"/>
-        </w:rPr>
-      </w:pPr>
-      <w:bookmarkStart w:id="6" w:name="_Hlk181004646"/>
-      <w:r>
-        <w:rPr>
-          <w:szCs w:val="24"/>
-        </w:rPr>
-        <w:t>Abbreviations</w:t>
-      </w:r>
-    </w:p>
-    <w:p>
-      <w:pPr>
-        <w:pStyle w:val="MDPI32textnoindent"/>
-        <w:spacing w:after="240"/>
-        <w:rPr>
-          <w:sz w:val="18"/>
-          <w:szCs w:val="18"/>
-        </w:rPr>
-      </w:pPr>
-      <w:r>
-        <w:rPr>
-          <w:sz w:val="18"/>
-          <w:szCs w:val="18"/>
-        </w:rPr>
-        <w:t>The following abbreviations are used in this manuscript:</w:t>
-      </w:r>
-    </w:p>
-    <w:tbl>
-      <w:tblPr>
-        <w:tblStyle w:val="TableGrid"/>
-        <w:tblW w:w="7857" w:type="dxa"/>
-        <w:tblInd w:w="2608" w:type="dxa"/>
-        <w:tblBorders>
-          <w:top w:val="none" w:sz="0" w:space="0" w:color="auto"/>
-          <w:left w:val="none" w:sz="0" w:space="0" w:color="auto"/>
-          <w:bottom w:val="none" w:sz="0" w:space="0" w:color="auto"/>
-          <w:right w:val="none" w:sz="0" w:space="0" w:color="auto"/>
-          <w:insideH w:val="none" w:sz="0" w:space="0" w:color="auto"/>
-          <w:insideV w:val="none" w:sz="0" w:space="0" w:color="auto"/>
-        </w:tblBorders>
-        <w:tblLayout w:type="fixed"/>
-        <w:tblCellMar>
-          <w:left w:w="0" w:type="dxa"/>
-          <w:right w:w="0" w:type="dxa"/>
-        </w:tblCellMar>
-        <w:tblLook w:val="04A0" w:firstRow="1" w:lastRow="0" w:firstColumn="1" w:lastColumn="0" w:noHBand="0" w:noVBand="1"/>
-      </w:tblPr>
-      <w:tblGrid>
-        <w:gridCol w:w="936"/>
-        <w:gridCol w:w="6921"/>
-      </w:tblGrid>
-      <w:tr>
-        <w:tc>
-          <w:tcPr>
-            <w:tcW w:w="936" w:type="dxa"/>
-            <w:shd w:val="clear" w:color="auto" w:fill="auto"/>
-            <w:vAlign w:val="center"/>
-          </w:tcPr>
-          <w:p>
-            <w:pPr>
-              <w:pStyle w:val="MDPI42tablebody"/>
-              <w:spacing w:line="240" w:lineRule="auto"/>
-              <w:jc w:val="left"/>
-              <w:rPr>
-                <w:sz w:val="18"/>
-                <w:szCs w:val="18"/>
-              </w:rPr>
-            </w:pPr>
-            <w:r>
-              <w:rPr>
-                <w:sz w:val="18"/>
-                <w:szCs w:val="18"/>
-              </w:rPr>
-              <w:t>MDPI</w:t>
-            </w:r>
-          </w:p>
-        </w:tc>
-        <w:tc>
-          <w:tcPr>
-            <w:tcW w:w="6921" w:type="dxa"/>
-            <w:shd w:val="clear" w:color="auto" w:fill="auto"/>
-            <w:vAlign w:val="center"/>
-          </w:tcPr>
-          <w:p>
-            <w:pPr>
-              <w:pStyle w:val="MDPI42tablebody"/>
-              <w:spacing w:line="240" w:lineRule="auto"/>
-              <w:jc w:val="left"/>
-              <w:rPr>
-                <w:sz w:val="18"/>
-                <w:szCs w:val="18"/>
-              </w:rPr>
-            </w:pPr>
-            <w:r>
-              <w:rPr>
-                <w:sz w:val="18"/>
-                <w:szCs w:val="18"/>
-              </w:rPr>
-              <w:t>Multidisciplinary Digital Publishing Institute</w:t>
-            </w:r>
-          </w:p>
-        </w:tc>
-      </w:tr>
-      <w:tr>
-        <w:tc>
-          <w:tcPr>
-            <w:tcW w:w="936" w:type="dxa"/>
-            <w:shd w:val="clear" w:color="auto" w:fill="auto"/>
-            <w:vAlign w:val="center"/>
-          </w:tcPr>
-          <w:p>
-            <w:pPr>
-              <w:pStyle w:val="MDPI42tablebody"/>
-              <w:spacing w:line="240" w:lineRule="auto"/>
-              <w:jc w:val="left"/>
-              <w:rPr>
-                <w:sz w:val="18"/>
-                <w:szCs w:val="18"/>
-              </w:rPr>
-            </w:pPr>
-            <w:r>
-              <w:rPr>
-                <w:sz w:val="18"/>
-                <w:szCs w:val="18"/>
-              </w:rPr>
-              <w:t>DOAJ</w:t>
-            </w:r>
-          </w:p>
-        </w:tc>
-        <w:tc>
-          <w:tcPr>
-            <w:tcW w:w="6921" w:type="dxa"/>
-            <w:shd w:val="clear" w:color="auto" w:fill="auto"/>
-            <w:vAlign w:val="center"/>
-          </w:tcPr>
-          <w:p>
-            <w:pPr>
-              <w:pStyle w:val="MDPI42tablebody"/>
-              <w:spacing w:line="240" w:lineRule="auto"/>
-              <w:jc w:val="left"/>
-              <w:rPr>
-                <w:sz w:val="18"/>
-                <w:szCs w:val="18"/>
-              </w:rPr>
-            </w:pPr>
-            <w:r>
-              <w:rPr>
-                <w:sz w:val="18"/>
-                <w:szCs w:val="18"/>
-              </w:rPr>
-              <w:t>Directory of open access journals</w:t>
-            </w:r>
-          </w:p>
-        </w:tc>
-      </w:tr>
-      <w:tr>
-        <w:tc>
-          <w:tcPr>
-            <w:tcW w:w="936" w:type="dxa"/>
-            <w:shd w:val="clear" w:color="auto" w:fill="auto"/>
-            <w:vAlign w:val="center"/>
-          </w:tcPr>
-          <w:p>
-            <w:pPr>
-              <w:pStyle w:val="MDPI42tablebody"/>
-              <w:spacing w:line="240" w:lineRule="auto"/>
-              <w:jc w:val="left"/>
-              <w:rPr>
-                <w:sz w:val="18"/>
-                <w:szCs w:val="18"/>
-              </w:rPr>
-            </w:pPr>
-            <w:r>
-              <w:rPr>
-                <w:sz w:val="18"/>
-                <w:szCs w:val="18"/>
-              </w:rPr>
-              <w:t>TLA</w:t>
-            </w:r>
-          </w:p>
-        </w:tc>
-        <w:tc>
-          <w:tcPr>
-            <w:tcW w:w="6921" w:type="dxa"/>
-            <w:shd w:val="clear" w:color="auto" w:fill="auto"/>
-            <w:vAlign w:val="center"/>
-          </w:tcPr>
-          <w:p>
-            <w:pPr>
-              <w:pStyle w:val="MDPI42tablebody"/>
-              <w:spacing w:line="240" w:lineRule="auto"/>
-              <w:jc w:val="left"/>
-              <w:rPr>
-                <w:sz w:val="18"/>
-                <w:szCs w:val="18"/>
-              </w:rPr>
-            </w:pPr>
-            <w:r>
-              <w:rPr>
-                <w:sz w:val="18"/>
-                <w:szCs w:val="18"/>
-              </w:rPr>
-              <w:t>Three letter acronym</w:t>
-            </w:r>
-          </w:p>
-        </w:tc>
-      </w:tr>
-      <w:tr>
-        <w:tc>
-          <w:tcPr>
-            <w:tcW w:w="936" w:type="dxa"/>
-            <w:shd w:val="clear" w:color="auto" w:fill="auto"/>
-            <w:vAlign w:val="center"/>
-          </w:tcPr>
-          <w:p>
-            <w:pPr>
-              <w:pStyle w:val="MDPI42tablebody"/>
-              <w:spacing w:line="240" w:lineRule="auto"/>
-              <w:jc w:val="left"/>
-              <w:rPr>
-                <w:sz w:val="18"/>
-                <w:szCs w:val="18"/>
-              </w:rPr>
-            </w:pPr>
-            <w:r>
-              <w:rPr>
-                <w:sz w:val="18"/>
-                <w:szCs w:val="18"/>
-              </w:rPr>
-              <w:t>LD</w:t>
-            </w:r>
-          </w:p>
-        </w:tc>
-        <w:tc>
-          <w:tcPr>
-            <w:tcW w:w="6921" w:type="dxa"/>
-            <w:shd w:val="clear" w:color="auto" w:fill="auto"/>
-            <w:vAlign w:val="center"/>
-          </w:tcPr>
-          <w:p>
-            <w:pPr>
-              <w:pStyle w:val="MDPI42tablebody"/>
-              <w:spacing w:line="240" w:lineRule="auto"/>
-              <w:jc w:val="left"/>
-              <w:rPr>
-                <w:sz w:val="18"/>
-                <w:szCs w:val="18"/>
-              </w:rPr>
-            </w:pPr>
-            <w:r>
-              <w:rPr>
-                <w:sz w:val="18"/>
-                <w:szCs w:val="18"/>
-              </w:rPr>
-              <w:t>Linear dichroism</w:t>
-            </w:r>
-          </w:p>
-        </w:tc>
-      </w:tr>
-    </w:tbl>
-    <w:bookmarkEnd w:id="6"/>
     <w:p>
       <w:pPr>
         <w:pStyle w:val="MDPI21heading1"/>
@@ -16565,7 +17758,6 @@
         <w:rPr>
           <w:sz w:val="18"/>
         </w:rPr>
-        <w:lastRenderedPageBreak/>
         <w:t>[3]</w:t>
       </w:r>
       <w:r>
@@ -17007,6 +18199,7 @@
         <w:rPr>
           <w:sz w:val="18"/>
         </w:rPr>
+        <w:lastRenderedPageBreak/>
         <w:t>[16]</w:t>
       </w:r>
       <w:r>
@@ -17159,11 +18352,11 @@
       </w:r>
     </w:p>
     <w:sectPr>
-      <w:headerReference w:type="even" r:id="rId10"/>
-      <w:headerReference w:type="default" r:id="rId11"/>
-      <w:footerReference w:type="default" r:id="rId12"/>
-      <w:headerReference w:type="first" r:id="rId13"/>
-      <w:footerReference w:type="first" r:id="rId14"/>
+      <w:headerReference w:type="even" r:id="rId11"/>
+      <w:headerReference w:type="default" r:id="rId12"/>
+      <w:footerReference w:type="default" r:id="rId13"/>
+      <w:headerReference w:type="first" r:id="rId14"/>
+      <w:footerReference w:type="first" r:id="rId15"/>
       <w:type w:val="continuous"/>
       <w:pgSz w:w="11906" w:h="16838" w:code="9"/>
       <w:pgMar w:top="1417" w:right="720" w:bottom="907" w:left="720" w:header="720" w:footer="612" w:gutter="0"/>
@@ -17445,7 +18638,7 @@
       <w:rPr>
         <w:sz w:val="16"/>
       </w:rPr>
-      <w:t>12</w:t>
+      <w:t>8</w:t>
     </w:r>
     <w:r>
       <w:rPr>
@@ -17481,7 +18674,7 @@
       <w:rPr>
         <w:sz w:val="16"/>
       </w:rPr>
-      <w:t>14</w:t>
+      <w:t>16</w:t>
     </w:r>
     <w:r>
       <w:rPr>
@@ -19305,6 +20498,155 @@
     </w:lvl>
   </w:abstractNum>
   <w:abstractNum w:abstractNumId="16" w15:restartNumberingAfterBreak="0">
+    <w:nsid w:val="605266C4"/>
+    <w:multiLevelType w:val="multilevel"/>
+    <w:tmpl w:val="60CC0162"/>
+    <w:lvl w:ilvl="0">
+      <w:start w:val="1"/>
+      <w:numFmt w:val="bullet"/>
+      <w:lvlText w:val=""/>
+      <w:lvlJc w:val="left"/>
+      <w:pPr>
+        <w:tabs>
+          <w:tab w:val="num" w:pos="720"/>
+        </w:tabs>
+        <w:ind w:left="720" w:hanging="360"/>
+      </w:pPr>
+      <w:rPr>
+        <w:rFonts w:ascii="Symbol" w:hAnsi="Symbol" w:hint="default"/>
+        <w:sz w:val="20"/>
+      </w:rPr>
+    </w:lvl>
+    <w:lvl w:ilvl="1" w:tentative="1">
+      <w:start w:val="1"/>
+      <w:numFmt w:val="bullet"/>
+      <w:lvlText w:val="o"/>
+      <w:lvlJc w:val="left"/>
+      <w:pPr>
+        <w:tabs>
+          <w:tab w:val="num" w:pos="1440"/>
+        </w:tabs>
+        <w:ind w:left="1440" w:hanging="360"/>
+      </w:pPr>
+      <w:rPr>
+        <w:rFonts w:ascii="Courier New" w:hAnsi="Courier New" w:hint="default"/>
+        <w:sz w:val="20"/>
+      </w:rPr>
+    </w:lvl>
+    <w:lvl w:ilvl="2" w:tentative="1">
+      <w:start w:val="1"/>
+      <w:numFmt w:val="bullet"/>
+      <w:lvlText w:val=""/>
+      <w:lvlJc w:val="left"/>
+      <w:pPr>
+        <w:tabs>
+          <w:tab w:val="num" w:pos="2160"/>
+        </w:tabs>
+        <w:ind w:left="2160" w:hanging="360"/>
+      </w:pPr>
+      <w:rPr>
+        <w:rFonts w:ascii="Wingdings" w:hAnsi="Wingdings" w:hint="default"/>
+        <w:sz w:val="20"/>
+      </w:rPr>
+    </w:lvl>
+    <w:lvl w:ilvl="3" w:tentative="1">
+      <w:start w:val="1"/>
+      <w:numFmt w:val="bullet"/>
+      <w:lvlText w:val=""/>
+      <w:lvlJc w:val="left"/>
+      <w:pPr>
+        <w:tabs>
+          <w:tab w:val="num" w:pos="2880"/>
+        </w:tabs>
+        <w:ind w:left="2880" w:hanging="360"/>
+      </w:pPr>
+      <w:rPr>
+        <w:rFonts w:ascii="Wingdings" w:hAnsi="Wingdings" w:hint="default"/>
+        <w:sz w:val="20"/>
+      </w:rPr>
+    </w:lvl>
+    <w:lvl w:ilvl="4" w:tentative="1">
+      <w:start w:val="1"/>
+      <w:numFmt w:val="bullet"/>
+      <w:lvlText w:val=""/>
+      <w:lvlJc w:val="left"/>
+      <w:pPr>
+        <w:tabs>
+          <w:tab w:val="num" w:pos="3600"/>
+        </w:tabs>
+        <w:ind w:left="3600" w:hanging="360"/>
+      </w:pPr>
+      <w:rPr>
+        <w:rFonts w:ascii="Wingdings" w:hAnsi="Wingdings" w:hint="default"/>
+        <w:sz w:val="20"/>
+      </w:rPr>
+    </w:lvl>
+    <w:lvl w:ilvl="5" w:tentative="1">
+      <w:start w:val="1"/>
+      <w:numFmt w:val="bullet"/>
+      <w:lvlText w:val=""/>
+      <w:lvlJc w:val="left"/>
+      <w:pPr>
+        <w:tabs>
+          <w:tab w:val="num" w:pos="4320"/>
+        </w:tabs>
+        <w:ind w:left="4320" w:hanging="360"/>
+      </w:pPr>
+      <w:rPr>
+        <w:rFonts w:ascii="Wingdings" w:hAnsi="Wingdings" w:hint="default"/>
+        <w:sz w:val="20"/>
+      </w:rPr>
+    </w:lvl>
+    <w:lvl w:ilvl="6" w:tentative="1">
+      <w:start w:val="1"/>
+      <w:numFmt w:val="bullet"/>
+      <w:lvlText w:val=""/>
+      <w:lvlJc w:val="left"/>
+      <w:pPr>
+        <w:tabs>
+          <w:tab w:val="num" w:pos="5040"/>
+        </w:tabs>
+        <w:ind w:left="5040" w:hanging="360"/>
+      </w:pPr>
+      <w:rPr>
+        <w:rFonts w:ascii="Wingdings" w:hAnsi="Wingdings" w:hint="default"/>
+        <w:sz w:val="20"/>
+      </w:rPr>
+    </w:lvl>
+    <w:lvl w:ilvl="7" w:tentative="1">
+      <w:start w:val="1"/>
+      <w:numFmt w:val="bullet"/>
+      <w:lvlText w:val=""/>
+      <w:lvlJc w:val="left"/>
+      <w:pPr>
+        <w:tabs>
+          <w:tab w:val="num" w:pos="5760"/>
+        </w:tabs>
+        <w:ind w:left="5760" w:hanging="360"/>
+      </w:pPr>
+      <w:rPr>
+        <w:rFonts w:ascii="Wingdings" w:hAnsi="Wingdings" w:hint="default"/>
+        <w:sz w:val="20"/>
+      </w:rPr>
+    </w:lvl>
+    <w:lvl w:ilvl="8" w:tentative="1">
+      <w:start w:val="1"/>
+      <w:numFmt w:val="bullet"/>
+      <w:lvlText w:val=""/>
+      <w:lvlJc w:val="left"/>
+      <w:pPr>
+        <w:tabs>
+          <w:tab w:val="num" w:pos="6480"/>
+        </w:tabs>
+        <w:ind w:left="6480" w:hanging="360"/>
+      </w:pPr>
+      <w:rPr>
+        <w:rFonts w:ascii="Wingdings" w:hAnsi="Wingdings" w:hint="default"/>
+        <w:sz w:val="20"/>
+      </w:rPr>
+    </w:lvl>
+  </w:abstractNum>
+  <w:abstractNum w:abstractNumId="17" w15:restartNumberingAfterBreak="0">
     <w:nsid w:val="706D5736"/>
     <w:multiLevelType w:val="hybridMultilevel"/>
     <w:tmpl w:val="7E201858"/>
@@ -19395,7 +20737,7 @@
       </w:pPr>
     </w:lvl>
   </w:abstractNum>
-  <w:abstractNum w:abstractNumId="17" w15:restartNumberingAfterBreak="0">
+  <w:abstractNum w:abstractNumId="18" w15:restartNumberingAfterBreak="0">
     <w:nsid w:val="7FC56BD8"/>
     <w:multiLevelType w:val="hybridMultilevel"/>
     <w:tmpl w:val="FBE8932E"/>
@@ -19569,7 +20911,7 @@
     <w:abstractNumId w:val="3"/>
   </w:num>
   <w:num w:numId="12">
-    <w:abstractNumId w:val="16"/>
+    <w:abstractNumId w:val="17"/>
   </w:num>
   <w:num w:numId="13">
     <w:abstractNumId w:val="15"/>
@@ -19608,7 +20950,7 @@
     <w:abstractNumId w:val="2"/>
   </w:num>
   <w:num w:numId="25">
-    <w:abstractNumId w:val="17"/>
+    <w:abstractNumId w:val="18"/>
   </w:num>
   <w:num w:numId="26">
     <w:abstractNumId w:val="11"/>
@@ -19621,6 +20963,9 @@
   </w:num>
   <w:num w:numId="29">
     <w:abstractNumId w:val="13"/>
+  </w:num>
+  <w:num w:numId="30">
+    <w:abstractNumId w:val="16"/>
   </w:num>
 </w:numbering>
 </file>

</xml_diff>